<commit_message>
feat: Add certificate section
</commit_message>
<xml_diff>
--- a/resources/resume.docx
+++ b/resources/resume.docx
@@ -3353,16 +3353,12 @@
         <w:spacing w:before="100" w:beforeAutospacing="1"/>
         <w:rPr>
           <w:color w:val="397D91"/>
-          <w:sz w:val="20"/>
-          <w:szCs w:val="20"/>
         </w:rPr>
       </w:pPr>
       <w:r>
         <w:rPr>
           <w:b/>
           <w:bCs/>
-          <w:sz w:val="20"/>
-          <w:szCs w:val="20"/>
         </w:rPr>
         <w:t>MongoDB Certified DBA Associate</w:t>
       </w:r>
@@ -3370,33 +3366,26 @@
         <w:rPr>
           <w:b/>
           <w:bCs/>
-          <w:sz w:val="20"/>
-          <w:szCs w:val="20"/>
         </w:rPr>
         <w:br/>
       </w:r>
       <w:r>
         <w:rPr>
           <w:color w:val="397D91"/>
-          <w:sz w:val="20"/>
-          <w:szCs w:val="20"/>
+        </w:rPr>
+        <w:t>MongoDB</w:t>
+      </w:r>
+      <w:r>
+        <w:t xml:space="preserve"> |</w:t>
+      </w:r>
+      <w:r>
+        <w:t xml:space="preserve"> </w:t>
+      </w:r>
+      <w:r>
+        <w:rPr>
+          <w:color w:val="397D91"/>
         </w:rPr>
         <w:t>In Progress</w:t>
-      </w:r>
-      <w:r>
-        <w:rPr>
-          <w:sz w:val="20"/>
-          <w:szCs w:val="20"/>
-        </w:rPr>
-        <w:t xml:space="preserve"> | </w:t>
-      </w:r>
-      <w:r>
-        <w:rPr>
-          <w:color w:val="397D91"/>
-          <w:sz w:val="20"/>
-          <w:szCs w:val="20"/>
-        </w:rPr>
-        <w:t>MongoDB</w:t>
       </w:r>
     </w:p>
     <w:p/>
@@ -3589,63 +3578,63 @@
         <v:path o:extrusionok="f" gradientshapeok="t" o:connecttype="rect"/>
         <o:lock v:ext="edit" aspectratio="t"/>
       </v:shapetype>
-      <v:shape id="_x0000_i1503" type="#_x0000_t75" alt="Marker with solid fill" style="width:7.5pt;height:12.35pt;visibility:visible" o:gfxdata="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" o:bullet="t">
+      <v:shape id="_x0000_i1188" type="#_x0000_t75" alt="Marker with solid fill" style="width:7.5pt;height:12.35pt;visibility:visible" o:gfxdata="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" o:bullet="t">
         <v:imagedata r:id="rId1" o:title="" croptop="-4981f" cropbottom="-4981f" cropleft="-28512f" cropright="-28512f"/>
       </v:shape>
     </w:pict>
   </w:numPicBullet>
   <w:numPicBullet w:numPicBulletId="1">
     <w:pict>
-      <v:shape id="_x0000_i1504" type="#_x0000_t75" alt="Receiver with solid fill" style="width:13.45pt;height:14.5pt;visibility:visible" o:gfxdata="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" o:bullet="t">
+      <v:shape id="_x0000_i1189" type="#_x0000_t75" alt="Receiver with solid fill" style="width:13.45pt;height:14.5pt;visibility:visible" o:gfxdata="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" o:bullet="t">
         <v:imagedata r:id="rId2" o:title="" cropleft="-2445f" cropright="-2445f"/>
       </v:shape>
     </w:pict>
   </w:numPicBullet>
   <w:numPicBullet w:numPicBulletId="2">
     <w:pict>
-      <v:shape id="_x0000_i1505" type="#_x0000_t75" style="width:12.35pt;height:13.95pt;visibility:visible" o:gfxdata="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" o:bullet="t">
+      <v:shape id="_x0000_i1190" type="#_x0000_t75" style="width:12.35pt;height:13.95pt;visibility:visible" o:gfxdata="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" o:bullet="t">
         <v:imagedata r:id="rId3" o:title="" cropbottom="-2357f" cropleft="-7919f" cropright="-5188f"/>
       </v:shape>
     </w:pict>
   </w:numPicBullet>
   <w:numPicBullet w:numPicBulletId="3">
     <w:pict>
-      <v:shape id="_x0000_i1506" type="#_x0000_t75" style="width:12.9pt;height:13.45pt;visibility:visible" o:gfxdata="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" o:bullet="t">
+      <v:shape id="_x0000_i1191" type="#_x0000_t75" style="width:12.9pt;height:13.45pt;visibility:visible" o:gfxdata="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" o:bullet="t">
         <v:imagedata r:id="rId4" o:title="" croptop="-2445f" cropbottom="-2445f" cropleft="-4808f" cropright="-2530f"/>
       </v:shape>
     </w:pict>
   </w:numPicBullet>
   <w:numPicBullet w:numPicBulletId="4">
     <w:pict>
-      <v:shape id="_x0000_i1507" type="#_x0000_t75" style="width:9.15pt;height:11.3pt;visibility:visible" o:gfxdata="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" o:bullet="t">
+      <v:shape id="_x0000_i1192" type="#_x0000_t75" style="width:9.15pt;height:11.3pt;visibility:visible" o:gfxdata="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" o:bullet="t">
         <v:imagedata r:id="rId5" o:title="" cropleft="-6805f" cropright="-5014f"/>
       </v:shape>
     </w:pict>
   </w:numPicBullet>
   <w:numPicBullet w:numPicBulletId="5">
     <w:pict>
-      <v:shape id="_x0000_i1508" type="#_x0000_t75" style="width:8.05pt;height:11.3pt;visibility:visible" o:gfxdata="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" o:bullet="t">
+      <v:shape id="_x0000_i1193" type="#_x0000_t75" style="width:8.05pt;height:11.3pt;visibility:visible" o:gfxdata="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" o:bullet="t">
         <v:imagedata r:id="rId6" o:title="" cropleft="-11660f" cropright="-9650f"/>
       </v:shape>
     </w:pict>
   </w:numPicBullet>
   <w:numPicBullet w:numPicBulletId="6">
     <w:pict>
-      <v:shape id="_x0000_i1509" type="#_x0000_t75" style="width:11.3pt;height:10.2pt;visibility:visible" o:gfxdata="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" o:bullet="t">
+      <v:shape id="_x0000_i1194" type="#_x0000_t75" style="width:11.3pt;height:10.2pt;visibility:visible" o:gfxdata="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" o:bullet="t">
         <v:imagedata r:id="rId7" o:title="" croptop="-3260f" cropbottom="-1631f"/>
       </v:shape>
     </w:pict>
   </w:numPicBullet>
   <w:numPicBullet w:numPicBulletId="7">
     <w:pict>
-      <v:shape id="_x0000_i1510" type="#_x0000_t75" style="width:11.3pt;height:11.3pt;visibility:visible" o:gfxdata="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" o:bullet="t">
+      <v:shape id="_x0000_i1195" type="#_x0000_t75" style="width:11.3pt;height:11.3pt;visibility:visible" o:gfxdata="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" o:bullet="t">
         <v:imagedata r:id="rId8" o:title=""/>
       </v:shape>
     </w:pict>
   </w:numPicBullet>
   <w:numPicBullet w:numPicBulletId="8">
     <w:pict>
-      <v:shape id="_x0000_i1511" type="#_x0000_t75" style="width:8.05pt;height:11.3pt;visibility:visible" o:gfxdata="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" o:bullet="t">
+      <v:shape id="_x0000_i1196" type="#_x0000_t75" style="width:8.05pt;height:11.3pt;visibility:visible" o:gfxdata="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" o:bullet="t">
         <v:imagedata r:id="rId9" o:title="" cropleft="-11660f" cropright="-9650f"/>
       </v:shape>
     </w:pict>

</xml_diff>

<commit_message>
feat: Update text color
</commit_message>
<xml_diff>
--- a/resources/resume.docx
+++ b/resources/resume.docx
@@ -1,6 +1,6 @@
 
 <file path=word/document.xml><?xml version="1.0" encoding="utf-8"?>
-<w:document xmlns:wpc="http://schemas.microsoft.com/office/word/2010/wordprocessingCanvas" xmlns:cx="http://schemas.microsoft.com/office/drawing/2014/chartex" xmlns:cx1="http://schemas.microsoft.com/office/drawing/2015/9/8/chartex" xmlns:cx2="http://schemas.microsoft.com/office/drawing/2015/10/21/chartex" xmlns:cx3="http://schemas.microsoft.com/office/drawing/2016/5/9/chartex" xmlns:cx4="http://schemas.microsoft.com/office/drawing/2016/5/10/chartex" xmlns:cx5="http://schemas.microsoft.com/office/drawing/2016/5/11/chartex" xmlns:cx6="http://schemas.microsoft.com/office/drawing/2016/5/12/chartex" xmlns:cx7="http://schemas.microsoft.com/office/drawing/2016/5/13/chartex" xmlns:cx8="http://schemas.microsoft.com/office/drawing/2016/5/14/chartex" xmlns:mc="http://schemas.openxmlformats.org/markup-compatibility/2006" xmlns:aink="http://schemas.microsoft.com/office/drawing/2016/ink" xmlns:am3d="http://schemas.microsoft.com/office/drawing/2017/model3d" xmlns:o="urn:schemas-microsoft-com:office:office" xmlns:oel="http://schemas.microsoft.com/office/2019/extlst" xmlns:r="http://schemas.openxmlformats.org/officeDocument/2006/relationships" xmlns:m="http://schemas.openxmlformats.org/officeDocument/2006/math" xmlns:v="urn:schemas-microsoft-com:vml" xmlns:wp14="http://schemas.microsoft.com/office/word/2010/wordprocessingDrawing" xmlns:wp="http://schemas.openxmlformats.org/drawingml/2006/wordprocessingDrawing" xmlns:w10="urn:schemas-microsoft-com:office:word" xmlns:w="http://schemas.openxmlformats.org/wordprocessingml/2006/main" xmlns:w14="http://schemas.microsoft.com/office/word/2010/wordml" xmlns:w15="http://schemas.microsoft.com/office/word/2012/wordml" xmlns:w16cex="http://schemas.microsoft.com/office/word/2018/wordml/cex" xmlns:w16cid="http://schemas.microsoft.com/office/word/2016/wordml/cid" xmlns:w16="http://schemas.microsoft.com/office/word/2018/wordml" xmlns:w16sdtdh="http://schemas.microsoft.com/office/word/2020/wordml/sdtdatahash" xmlns:w16se="http://schemas.microsoft.com/office/word/2015/wordml/symex" xmlns:wpg="http://schemas.microsoft.com/office/word/2010/wordprocessingGroup" xmlns:wpi="http://schemas.microsoft.com/office/word/2010/wordprocessingInk" xmlns:wne="http://schemas.microsoft.com/office/word/2006/wordml" xmlns:wps="http://schemas.microsoft.com/office/word/2010/wordprocessingShape" mc:Ignorable="w14 w15 w16se w16cid w16 w16cex w16sdtdh wp14">
+<w:document xmlns:wpc="http://schemas.microsoft.com/office/word/2010/wordprocessingCanvas" xmlns:cx="http://schemas.microsoft.com/office/drawing/2014/chartex" xmlns:cx1="http://schemas.microsoft.com/office/drawing/2015/9/8/chartex" xmlns:cx2="http://schemas.microsoft.com/office/drawing/2015/10/21/chartex" xmlns:cx3="http://schemas.microsoft.com/office/drawing/2016/5/9/chartex" xmlns:cx4="http://schemas.microsoft.com/office/drawing/2016/5/10/chartex" xmlns:cx5="http://schemas.microsoft.com/office/drawing/2016/5/11/chartex" xmlns:cx6="http://schemas.microsoft.com/office/drawing/2016/5/12/chartex" xmlns:cx7="http://schemas.microsoft.com/office/drawing/2016/5/13/chartex" xmlns:cx8="http://schemas.microsoft.com/office/drawing/2016/5/14/chartex" xmlns:mc="http://schemas.openxmlformats.org/markup-compatibility/2006" xmlns:aink="http://schemas.microsoft.com/office/drawing/2016/ink" xmlns:am3d="http://schemas.microsoft.com/office/drawing/2017/model3d" xmlns:o="urn:schemas-microsoft-com:office:office" xmlns:r="http://schemas.openxmlformats.org/officeDocument/2006/relationships" xmlns:m="http://schemas.openxmlformats.org/officeDocument/2006/math" xmlns:v="urn:schemas-microsoft-com:vml" xmlns:wp14="http://schemas.microsoft.com/office/word/2010/wordprocessingDrawing" xmlns:wp="http://schemas.openxmlformats.org/drawingml/2006/wordprocessingDrawing" xmlns:w10="urn:schemas-microsoft-com:office:word" xmlns:w="http://schemas.openxmlformats.org/wordprocessingml/2006/main" xmlns:w14="http://schemas.microsoft.com/office/word/2010/wordml" xmlns:w15="http://schemas.microsoft.com/office/word/2012/wordml" xmlns:w16cex="http://schemas.microsoft.com/office/word/2018/wordml/cex" xmlns:w16cid="http://schemas.microsoft.com/office/word/2016/wordml/cid" xmlns:w16="http://schemas.microsoft.com/office/word/2018/wordml" xmlns:w16sdtdh="http://schemas.microsoft.com/office/word/2020/wordml/sdtdatahash" xmlns:w16se="http://schemas.microsoft.com/office/word/2015/wordml/symex" xmlns:wpg="http://schemas.microsoft.com/office/word/2010/wordprocessingGroup" xmlns:wpi="http://schemas.microsoft.com/office/word/2010/wordprocessingInk" xmlns:wne="http://schemas.microsoft.com/office/word/2006/wordml" xmlns:wps="http://schemas.microsoft.com/office/word/2010/wordprocessingShape" mc:Ignorable="w14 w15 w16se w16cid w16 w16cex w16sdtdh wp14">
   <w:body>
     <w:p>
       <w:pPr>
@@ -8,7 +8,6 @@
         <w:rPr>
           <w:b/>
           <w:bCs/>
-          <w:color w:val="auto"/>
         </w:rPr>
       </w:pPr>
       <w:bookmarkStart w:id="0" w:name="_Hlk110602747"/>
@@ -17,7 +16,6 @@
         <w:rPr>
           <w:b/>
           <w:bCs/>
-          <w:color w:val="auto"/>
         </w:rPr>
         <w:t>Matthew Kwong</w:t>
       </w:r>
@@ -25,33 +23,20 @@
     <w:p>
       <w:pPr>
         <w:pStyle w:val="Subtitle"/>
-        <w:rPr>
-          <w:color w:val="auto"/>
-        </w:rPr>
-      </w:pPr>
-      <w:r>
-        <w:rPr>
-          <w:color w:val="auto"/>
-        </w:rPr>
+      </w:pPr>
+      <w:r>
         <w:t xml:space="preserve">System DBA </w:t>
       </w:r>
       <w:r>
-        <w:rPr>
-          <w:color w:val="auto"/>
-        </w:rPr>
         <w:t>&amp;</w:t>
       </w:r>
       <w:r>
-        <w:rPr>
-          <w:color w:val="auto"/>
-        </w:rPr>
         <w:t xml:space="preserve"> Front-End Developer</w:t>
       </w:r>
     </w:p>
     <w:p>
       <w:pPr>
         <w:rPr>
-          <w:color w:val="auto"/>
           <w:sz w:val="20"/>
           <w:szCs w:val="20"/>
         </w:rPr>
@@ -59,7 +44,6 @@
       <w:r>
         <w:rPr>
           <w:noProof/>
-          <w:color w:val="auto"/>
           <w:position w:val="-5"/>
           <w:sz w:val="20"/>
           <w:szCs w:val="20"/>
@@ -111,7 +95,6 @@
       </w:r>
       <w:r>
         <w:rPr>
-          <w:color w:val="auto"/>
           <w:sz w:val="20"/>
           <w:szCs w:val="20"/>
         </w:rPr>
@@ -119,7 +102,6 @@
       </w:r>
       <w:r>
         <w:rPr>
-          <w:color w:val="auto"/>
           <w:sz w:val="20"/>
           <w:szCs w:val="20"/>
         </w:rPr>
@@ -129,7 +111,6 @@
     <w:p>
       <w:pPr>
         <w:rPr>
-          <w:color w:val="auto"/>
           <w:sz w:val="20"/>
           <w:szCs w:val="20"/>
         </w:rPr>
@@ -137,7 +118,6 @@
       <w:r>
         <w:rPr>
           <w:noProof/>
-          <w:color w:val="auto"/>
           <w:position w:val="-5"/>
           <w:sz w:val="20"/>
           <w:szCs w:val="20"/>
@@ -189,7 +169,6 @@
       </w:r>
       <w:r>
         <w:rPr>
-          <w:color w:val="auto"/>
           <w:sz w:val="20"/>
           <w:szCs w:val="20"/>
         </w:rPr>
@@ -198,7 +177,6 @@
       <w:hyperlink r:id="rId10" w:history="1">
         <w:r>
           <w:rPr>
-            <w:color w:val="auto"/>
             <w:sz w:val="20"/>
             <w:szCs w:val="20"/>
           </w:rPr>
@@ -210,7 +188,7 @@
       <w:pPr>
         <w:rPr>
           <w:rStyle w:val="Hyperlink"/>
-          <w:color w:val="auto"/>
+          <w:color w:val="1A2027"/>
           <w:sz w:val="20"/>
           <w:szCs w:val="20"/>
           <w:u w:val="none"/>
@@ -219,7 +197,6 @@
       <w:r>
         <w:rPr>
           <w:noProof/>
-          <w:color w:val="auto"/>
           <w:position w:val="-5"/>
           <w:sz w:val="20"/>
           <w:szCs w:val="20"/>
@@ -271,7 +248,6 @@
       </w:r>
       <w:r>
         <w:rPr>
-          <w:color w:val="auto"/>
           <w:sz w:val="20"/>
           <w:szCs w:val="20"/>
         </w:rPr>
@@ -281,7 +257,7 @@
         <w:r>
           <w:rPr>
             <w:rStyle w:val="Hyperlink"/>
-            <w:color w:val="auto"/>
+            <w:color w:val="1A2027"/>
             <w:sz w:val="20"/>
             <w:szCs w:val="20"/>
             <w:u w:val="none"/>
@@ -292,7 +268,7 @@
       <w:r>
         <w:rPr>
           <w:rStyle w:val="Hyperlink"/>
-          <w:color w:val="auto"/>
+          <w:color w:val="1A2027"/>
           <w:sz w:val="20"/>
           <w:szCs w:val="20"/>
           <w:u w:val="none"/>
@@ -303,7 +279,6 @@
     <w:p>
       <w:pPr>
         <w:rPr>
-          <w:color w:val="auto"/>
           <w:sz w:val="20"/>
           <w:szCs w:val="20"/>
         </w:rPr>
@@ -321,7 +296,6 @@
       <w:r>
         <w:rPr>
           <w:noProof/>
-          <w:color w:val="auto"/>
           <w:position w:val="-5"/>
           <w:sz w:val="20"/>
           <w:szCs w:val="20"/>
@@ -373,7 +347,6 @@
       </w:r>
       <w:r>
         <w:rPr>
-          <w:color w:val="auto"/>
           <w:sz w:val="20"/>
           <w:szCs w:val="20"/>
         </w:rPr>
@@ -383,7 +356,7 @@
         <w:r>
           <w:rPr>
             <w:rStyle w:val="Hyperlink"/>
-            <w:color w:val="auto"/>
+            <w:color w:val="1A2027"/>
             <w:sz w:val="20"/>
             <w:szCs w:val="20"/>
             <w:u w:val="none"/>
@@ -394,7 +367,7 @@
       <w:r>
         <w:rPr>
           <w:rStyle w:val="Hyperlink"/>
-          <w:color w:val="auto"/>
+          <w:color w:val="1A2027"/>
           <w:sz w:val="20"/>
           <w:szCs w:val="20"/>
           <w:u w:val="none"/>
@@ -405,14 +378,8 @@
     <w:p>
       <w:pPr>
         <w:pStyle w:val="Heading2"/>
-        <w:rPr>
-          <w:color w:val="auto"/>
-        </w:rPr>
-      </w:pPr>
-      <w:r>
-        <w:rPr>
-          <w:color w:val="auto"/>
-        </w:rPr>
+      </w:pPr>
+      <w:r>
         <w:t>RECENT EXPERIENCE</w:t>
       </w:r>
     </w:p>
@@ -420,80 +387,73 @@
       <w:pPr>
         <w:spacing w:before="100" w:beforeAutospacing="1"/>
         <w:rPr>
-          <w:rFonts w:cstheme="minorHAnsi"/>
           <w:color w:val="auto"/>
         </w:rPr>
       </w:pPr>
       <w:r>
         <w:rPr>
-          <w:rFonts w:cstheme="minorHAnsi"/>
           <w:b/>
           <w:bCs/>
-          <w:color w:val="auto"/>
         </w:rPr>
         <w:t>Programmer (Business and Administrative Systems)</w:t>
       </w:r>
       <w:r>
         <w:rPr>
-          <w:rFonts w:cstheme="minorHAnsi"/>
           <w:b/>
           <w:bCs/>
+        </w:rPr>
+        <w:br/>
+      </w:r>
+      <w:r>
+        <w:rPr>
+          <w:color w:val="006EDB"/>
+        </w:rPr>
+        <w:t>May</w:t>
+      </w:r>
+      <w:r>
+        <w:rPr>
+          <w:color w:val="006EDB"/>
+        </w:rPr>
+        <w:t xml:space="preserve"> 202</w:t>
+      </w:r>
+      <w:r>
+        <w:rPr>
+          <w:color w:val="006EDB"/>
+        </w:rPr>
+        <w:t>2</w:t>
+      </w:r>
+      <w:r>
+        <w:rPr>
+          <w:color w:val="006EDB"/>
+        </w:rPr>
+        <w:t xml:space="preserve"> – Present</w:t>
+      </w:r>
+      <w:r>
+        <w:rPr>
           <w:color w:val="auto"/>
         </w:rPr>
-        <w:br/>
-      </w:r>
-      <w:r>
-        <w:rPr>
-          <w:rFonts w:cstheme="minorHAnsi"/>
+        <w:t xml:space="preserve"> </w:t>
+      </w:r>
+      <w:r>
+        <w:t xml:space="preserve">| </w:t>
+      </w:r>
+      <w:r>
+        <w:rPr>
           <w:color w:val="006EDB"/>
         </w:rPr>
-        <w:t>May</w:t>
-      </w:r>
-      <w:r>
-        <w:rPr>
-          <w:rFonts w:cstheme="minorHAnsi"/>
-          <w:color w:val="006EDB"/>
-        </w:rPr>
-        <w:t xml:space="preserve"> 202</w:t>
-      </w:r>
-      <w:r>
-        <w:rPr>
-          <w:rFonts w:cstheme="minorHAnsi"/>
-          <w:color w:val="006EDB"/>
-        </w:rPr>
-        <w:t>2</w:t>
-      </w:r>
-      <w:r>
-        <w:rPr>
-          <w:rFonts w:cstheme="minorHAnsi"/>
-          <w:color w:val="006EDB"/>
-        </w:rPr>
-        <w:t xml:space="preserve"> – Present</w:t>
-      </w:r>
-      <w:r>
-        <w:rPr>
-          <w:rFonts w:cstheme="minorHAnsi"/>
+        <w:t xml:space="preserve">EDPS Limited </w:t>
+      </w:r>
+      <w:r>
+        <w:t>|</w:t>
+      </w:r>
+      <w:r>
+        <w:rPr>
           <w:color w:val="auto"/>
         </w:rPr>
-        <w:t xml:space="preserve"> | </w:t>
-      </w:r>
-      <w:r>
-        <w:rPr>
-          <w:rFonts w:cstheme="minorHAnsi"/>
-          <w:color w:val="006EDB"/>
-        </w:rPr>
-        <w:t xml:space="preserve">EDPS Limited </w:t>
-      </w:r>
-      <w:r>
-        <w:rPr>
-          <w:rFonts w:cstheme="minorHAnsi"/>
-          <w:color w:val="auto"/>
-        </w:rPr>
-        <w:t xml:space="preserve">| </w:t>
-      </w:r>
-      <w:r>
-        <w:rPr>
-          <w:rFonts w:cstheme="minorHAnsi"/>
+        <w:t xml:space="preserve"> </w:t>
+      </w:r>
+      <w:r>
+        <w:rPr>
           <w:color w:val="006EDB"/>
         </w:rPr>
         <w:t>Seconded to Hospital Authority</w:t>
@@ -511,31 +471,27 @@
         <w:spacing w:line="240" w:lineRule="auto"/>
         <w:ind w:left="357" w:hanging="357"/>
         <w:rPr>
-          <w:rFonts w:eastAsia="Times New Roman" w:cstheme="minorHAnsi"/>
-          <w:color w:val="auto"/>
+          <w:rFonts w:eastAsia="Times New Roman"/>
           <w:lang w:val="en-US"/>
         </w:rPr>
       </w:pPr>
       <w:r>
         <w:rPr>
-          <w:rFonts w:eastAsia="Times New Roman" w:cstheme="minorHAnsi"/>
-          <w:color w:val="auto"/>
+          <w:rFonts w:eastAsia="Times New Roman"/>
           <w:lang w:val="en-US"/>
         </w:rPr>
         <w:t xml:space="preserve">Maintain, enhance, and manage ha.org.hk and </w:t>
       </w:r>
       <w:r>
         <w:rPr>
-          <w:rFonts w:eastAsia="Times New Roman" w:cstheme="minorHAnsi"/>
-          <w:color w:val="auto"/>
+          <w:rFonts w:eastAsia="Times New Roman"/>
           <w:lang w:val="en-US"/>
         </w:rPr>
         <w:t>several</w:t>
       </w:r>
       <w:r>
         <w:rPr>
-          <w:rFonts w:eastAsia="Times New Roman" w:cstheme="minorHAnsi"/>
-          <w:color w:val="auto"/>
+          <w:rFonts w:eastAsia="Times New Roman"/>
           <w:lang w:val="en-US"/>
         </w:rPr>
         <w:t xml:space="preserve"> intranet web apps, serving 100+ staff and 7M+ Hong Kong residents</w:t>
@@ -554,125 +510,107 @@
         <w:spacing w:line="240" w:lineRule="auto"/>
         <w:ind w:left="357" w:hanging="357"/>
         <w:rPr>
-          <w:rFonts w:cstheme="minorHAnsi"/>
+          <w:b/>
+          <w:bCs/>
+          <w:lang w:val="en-US"/>
+        </w:rPr>
+      </w:pPr>
+      <w:r>
+        <w:rPr>
+          <w:rFonts w:eastAsia="Times New Roman"/>
+          <w:lang w:val="en-US"/>
+        </w:rPr>
+        <w:t>Plan</w:t>
+      </w:r>
+      <w:r>
+        <w:rPr>
+          <w:rFonts w:eastAsia="Times New Roman"/>
+          <w:lang w:val="en-US"/>
+        </w:rPr>
+        <w:t>n</w:t>
+      </w:r>
+      <w:r>
+        <w:rPr>
+          <w:rFonts w:eastAsia="Times New Roman"/>
+          <w:lang w:val="en-US"/>
+        </w:rPr>
+        <w:t xml:space="preserve">ed and finalized web app OS and DB migration within </w:t>
+      </w:r>
+      <w:r>
+        <w:rPr>
+          <w:rFonts w:eastAsia="Times New Roman"/>
+          <w:lang w:val="en-US"/>
+        </w:rPr>
+        <w:t>1</w:t>
+      </w:r>
+      <w:r>
+        <w:rPr>
+          <w:rFonts w:eastAsia="Times New Roman"/>
+          <w:lang w:val="en-US"/>
+        </w:rPr>
+        <w:t xml:space="preserve"> week</w:t>
+      </w:r>
+    </w:p>
+    <w:p>
+      <w:pPr>
+        <w:spacing w:before="100" w:beforeAutospacing="1"/>
+        <w:rPr>
+          <w:color w:val="auto"/>
+        </w:rPr>
+      </w:pPr>
+      <w:r>
+        <w:rPr>
+          <w:b/>
+          <w:bCs/>
+        </w:rPr>
+        <w:t>Programmer (Database Management System)</w:t>
+      </w:r>
+      <w:r>
+        <w:rPr>
           <w:b/>
           <w:bCs/>
           <w:color w:val="auto"/>
-          <w:lang w:val="en-US"/>
-        </w:rPr>
-      </w:pPr>
-      <w:r>
-        <w:rPr>
-          <w:rFonts w:eastAsia="Times New Roman" w:cstheme="minorHAnsi"/>
+        </w:rPr>
+        <w:br/>
+      </w:r>
+      <w:r>
+        <w:rPr>
+          <w:color w:val="006EDB"/>
+        </w:rPr>
+        <w:t xml:space="preserve">Aug 2021 – </w:t>
+      </w:r>
+      <w:r>
+        <w:rPr>
+          <w:color w:val="006EDB"/>
+        </w:rPr>
+        <w:t>May 2022</w:t>
+      </w:r>
+      <w:r>
+        <w:rPr>
+          <w:color w:val="006EDB"/>
+        </w:rPr>
+        <w:t xml:space="preserve"> </w:t>
+      </w:r>
+      <w:r>
+        <w:t>|</w:t>
+      </w:r>
+      <w:r>
+        <w:rPr>
           <w:color w:val="auto"/>
-          <w:lang w:val="en-US"/>
-        </w:rPr>
-        <w:t>Plan</w:t>
-      </w:r>
-      <w:r>
-        <w:rPr>
-          <w:rFonts w:eastAsia="Times New Roman" w:cstheme="minorHAnsi"/>
-          <w:color w:val="auto"/>
-          <w:lang w:val="en-US"/>
-        </w:rPr>
-        <w:t>n</w:t>
-      </w:r>
-      <w:r>
-        <w:rPr>
-          <w:rFonts w:eastAsia="Times New Roman" w:cstheme="minorHAnsi"/>
-          <w:color w:val="auto"/>
-          <w:lang w:val="en-US"/>
-        </w:rPr>
-        <w:t xml:space="preserve">ed and finalized web app OS and DB migration within </w:t>
-      </w:r>
-      <w:r>
-        <w:rPr>
-          <w:rFonts w:eastAsia="Times New Roman" w:cstheme="minorHAnsi"/>
-          <w:color w:val="auto"/>
-          <w:lang w:val="en-US"/>
-        </w:rPr>
-        <w:t>1</w:t>
-      </w:r>
-      <w:r>
-        <w:rPr>
-          <w:rFonts w:eastAsia="Times New Roman" w:cstheme="minorHAnsi"/>
-          <w:color w:val="auto"/>
-          <w:lang w:val="en-US"/>
-        </w:rPr>
-        <w:t xml:space="preserve"> week</w:t>
-      </w:r>
-    </w:p>
-    <w:p>
-      <w:pPr>
-        <w:spacing w:before="100" w:beforeAutospacing="1"/>
-        <w:rPr>
-          <w:rFonts w:cstheme="minorHAnsi"/>
-          <w:color w:val="auto"/>
-        </w:rPr>
-      </w:pPr>
-      <w:r>
-        <w:rPr>
-          <w:rFonts w:cstheme="minorHAnsi"/>
-          <w:b/>
-          <w:bCs/>
-          <w:color w:val="auto"/>
-        </w:rPr>
-        <w:t>Programmer (Database Management System)</w:t>
-      </w:r>
-      <w:r>
-        <w:rPr>
-          <w:rFonts w:cstheme="minorHAnsi"/>
-          <w:b/>
-          <w:bCs/>
-          <w:color w:val="auto"/>
-        </w:rPr>
-        <w:br/>
-      </w:r>
-      <w:r>
-        <w:rPr>
-          <w:rFonts w:cstheme="minorHAnsi"/>
+        </w:rPr>
+        <w:t xml:space="preserve"> </w:t>
+      </w:r>
+      <w:r>
+        <w:rPr>
           <w:color w:val="006EDB"/>
         </w:rPr>
-        <w:t xml:space="preserve">Aug 2021 – </w:t>
-      </w:r>
-      <w:r>
-        <w:rPr>
-          <w:rFonts w:cstheme="minorHAnsi"/>
-          <w:color w:val="006EDB"/>
-        </w:rPr>
-        <w:t>May 2022</w:t>
-      </w:r>
-      <w:r>
-        <w:rPr>
-          <w:rFonts w:cstheme="minorHAnsi"/>
-          <w:color w:val="006EDB"/>
-        </w:rPr>
-        <w:t xml:space="preserve"> </w:t>
-      </w:r>
-      <w:r>
-        <w:rPr>
-          <w:rFonts w:cstheme="minorHAnsi"/>
-          <w:color w:val="auto"/>
-        </w:rPr>
-        <w:t xml:space="preserve">| </w:t>
-      </w:r>
-      <w:r>
-        <w:rPr>
-          <w:rFonts w:cstheme="minorHAnsi"/>
-          <w:color w:val="006EDB"/>
-        </w:rPr>
-        <w:t xml:space="preserve">EDPS Limited </w:t>
-      </w:r>
-      <w:r>
-        <w:rPr>
-          <w:rFonts w:cstheme="minorHAnsi"/>
-          <w:color w:val="auto"/>
-        </w:rPr>
-        <w:t xml:space="preserve">| </w:t>
-      </w:r>
-      <w:r>
-        <w:rPr>
-          <w:rFonts w:cstheme="minorHAnsi"/>
+        <w:t>EDPS Limited</w:t>
+      </w:r>
+      <w:r>
+        <w:t xml:space="preserve"> | </w:t>
+      </w:r>
+      <w:r>
+        <w:rPr>
           <w:color w:val="006EDB"/>
         </w:rPr>
         <w:t>Seconded to Hospital Authority</w:t>
@@ -687,31 +625,27 @@
         <w:spacing w:line="240" w:lineRule="auto"/>
         <w:ind w:left="357" w:hanging="357"/>
         <w:rPr>
-          <w:rFonts w:eastAsia="Times New Roman" w:cstheme="minorHAnsi"/>
-          <w:color w:val="auto"/>
+          <w:rFonts w:eastAsia="Times New Roman"/>
           <w:lang w:val="en-US"/>
         </w:rPr>
       </w:pPr>
       <w:r>
         <w:rPr>
-          <w:rFonts w:eastAsia="Times New Roman" w:cstheme="minorHAnsi"/>
-          <w:color w:val="auto"/>
+          <w:rFonts w:eastAsia="Times New Roman"/>
           <w:lang w:val="en-US"/>
         </w:rPr>
         <w:t xml:space="preserve">Participated in conducting </w:t>
       </w:r>
       <w:r>
         <w:rPr>
-          <w:rFonts w:eastAsia="Times New Roman" w:cstheme="minorHAnsi"/>
-          <w:color w:val="auto"/>
+          <w:rFonts w:eastAsia="Times New Roman"/>
           <w:lang w:val="en-US"/>
         </w:rPr>
         <w:t>DB</w:t>
       </w:r>
       <w:r>
         <w:rPr>
-          <w:rFonts w:eastAsia="Times New Roman" w:cstheme="minorHAnsi"/>
-          <w:color w:val="auto"/>
+          <w:rFonts w:eastAsia="Times New Roman"/>
           <w:lang w:val="en-US"/>
         </w:rPr>
         <w:t xml:space="preserve"> knowledge-sharing sessions for 100+ audience</w:t>
@@ -726,39 +660,34 @@
         <w:spacing w:line="240" w:lineRule="auto"/>
         <w:ind w:left="357" w:hanging="357"/>
         <w:rPr>
-          <w:rFonts w:eastAsia="Times New Roman" w:cstheme="minorHAnsi"/>
-          <w:color w:val="auto"/>
+          <w:rFonts w:eastAsia="Times New Roman"/>
           <w:lang w:val="en-US"/>
         </w:rPr>
       </w:pPr>
       <w:r>
         <w:rPr>
-          <w:rFonts w:eastAsia="Times New Roman" w:cstheme="minorHAnsi"/>
-          <w:color w:val="auto"/>
+          <w:rFonts w:eastAsia="Times New Roman"/>
           <w:lang w:val="en-US"/>
         </w:rPr>
         <w:t xml:space="preserve">Initiated and maintained a </w:t>
       </w:r>
       <w:r>
         <w:rPr>
-          <w:rFonts w:eastAsia="Times New Roman" w:cstheme="minorHAnsi"/>
-          <w:color w:val="auto"/>
+          <w:rFonts w:eastAsia="Times New Roman"/>
           <w:lang w:val="en-US"/>
         </w:rPr>
         <w:t xml:space="preserve">Bitrix24 </w:t>
       </w:r>
       <w:r>
         <w:rPr>
-          <w:rFonts w:eastAsia="Times New Roman" w:cstheme="minorHAnsi"/>
-          <w:color w:val="auto"/>
+          <w:rFonts w:eastAsia="Times New Roman"/>
           <w:lang w:val="en-US"/>
         </w:rPr>
         <w:t>site</w:t>
       </w:r>
       <w:r>
         <w:rPr>
-          <w:rFonts w:eastAsia="Times New Roman" w:cstheme="minorHAnsi"/>
-          <w:color w:val="auto"/>
+          <w:rFonts w:eastAsia="Times New Roman"/>
           <w:lang w:val="en-US"/>
         </w:rPr>
         <w:t xml:space="preserve"> to manage training materials, guidelines, and documentation, boosting working efficiency by 20%</w:t>
@@ -776,63 +705,55 @@
         <w:spacing w:line="240" w:lineRule="auto"/>
         <w:ind w:left="357" w:hanging="357"/>
         <w:rPr>
-          <w:rFonts w:eastAsia="Times New Roman" w:cstheme="minorHAnsi"/>
-          <w:color w:val="auto"/>
+          <w:rFonts w:eastAsia="Times New Roman"/>
           <w:lang w:val="en-US"/>
         </w:rPr>
       </w:pPr>
       <w:r>
         <w:rPr>
-          <w:rFonts w:eastAsia="Times New Roman" w:cstheme="minorHAnsi"/>
-          <w:color w:val="auto"/>
+          <w:rFonts w:eastAsia="Times New Roman"/>
           <w:lang w:val="en-US"/>
         </w:rPr>
         <w:t xml:space="preserve">Designed and developed a </w:t>
       </w:r>
       <w:r>
         <w:rPr>
-          <w:rFonts w:eastAsia="Times New Roman" w:cstheme="minorHAnsi"/>
-          <w:color w:val="auto"/>
+          <w:rFonts w:eastAsia="Times New Roman"/>
           <w:lang w:val="en-US"/>
         </w:rPr>
         <w:t>DB</w:t>
       </w:r>
       <w:r>
         <w:rPr>
-          <w:rFonts w:eastAsia="Times New Roman" w:cstheme="minorHAnsi"/>
-          <w:color w:val="auto"/>
+          <w:rFonts w:eastAsia="Times New Roman"/>
           <w:lang w:val="en-US"/>
         </w:rPr>
         <w:t xml:space="preserve"> health check system </w:t>
       </w:r>
       <w:r>
         <w:rPr>
-          <w:rFonts w:eastAsia="Times New Roman" w:cstheme="minorHAnsi"/>
-          <w:color w:val="auto"/>
+          <w:rFonts w:eastAsia="Times New Roman"/>
           <w:lang w:val="en-US"/>
         </w:rPr>
         <w:t>using React, Express</w:t>
       </w:r>
       <w:r>
         <w:rPr>
-          <w:rFonts w:eastAsia="Times New Roman" w:cstheme="minorHAnsi"/>
-          <w:color w:val="auto"/>
+          <w:rFonts w:eastAsia="Times New Roman"/>
           <w:lang w:val="en-US"/>
         </w:rPr>
         <w:t>,</w:t>
       </w:r>
       <w:r>
         <w:rPr>
-          <w:rFonts w:eastAsia="Times New Roman" w:cstheme="minorHAnsi"/>
-          <w:color w:val="auto"/>
+          <w:rFonts w:eastAsia="Times New Roman"/>
           <w:lang w:val="en-US"/>
         </w:rPr>
         <w:t xml:space="preserve"> and MySQL </w:t>
       </w:r>
       <w:r>
         <w:rPr>
-          <w:rFonts w:eastAsia="Times New Roman" w:cstheme="minorHAnsi"/>
-          <w:color w:val="auto"/>
+          <w:rFonts w:eastAsia="Times New Roman"/>
           <w:lang w:val="en-US"/>
         </w:rPr>
         <w:t>to facilitate SRE and reduce system recovery time</w:t>
@@ -847,15 +768,13 @@
         <w:spacing w:line="240" w:lineRule="auto"/>
         <w:ind w:left="357" w:hanging="357"/>
         <w:rPr>
-          <w:rFonts w:eastAsia="Times New Roman" w:cstheme="minorHAnsi"/>
-          <w:color w:val="auto"/>
+          <w:rFonts w:eastAsia="Times New Roman"/>
           <w:lang w:val="en-US"/>
         </w:rPr>
       </w:pPr>
       <w:r>
         <w:rPr>
-          <w:rFonts w:eastAsia="Times New Roman" w:cstheme="minorHAnsi"/>
-          <w:color w:val="auto"/>
+          <w:rFonts w:eastAsia="Times New Roman"/>
           <w:lang w:val="en-US"/>
         </w:rPr>
         <w:t>Supported and guided 10+ application teams on MySQL deployment and maintenance</w:t>
@@ -870,63 +789,55 @@
         <w:spacing w:line="240" w:lineRule="auto"/>
         <w:ind w:left="357" w:hanging="357"/>
         <w:rPr>
-          <w:rFonts w:eastAsia="Times New Roman" w:cstheme="minorHAnsi"/>
-          <w:color w:val="auto"/>
+          <w:rFonts w:eastAsia="Times New Roman"/>
           <w:lang w:val="en-US"/>
         </w:rPr>
       </w:pPr>
       <w:r>
         <w:rPr>
-          <w:rFonts w:eastAsia="Times New Roman" w:cstheme="minorHAnsi"/>
-          <w:color w:val="auto"/>
+          <w:rFonts w:eastAsia="Times New Roman"/>
           <w:lang w:val="en-US"/>
         </w:rPr>
         <w:t xml:space="preserve">Designed and developed a web app </w:t>
       </w:r>
       <w:r>
         <w:rPr>
-          <w:rFonts w:eastAsia="Times New Roman" w:cstheme="minorHAnsi"/>
-          <w:color w:val="auto"/>
+          <w:rFonts w:eastAsia="Times New Roman"/>
           <w:lang w:val="en-US"/>
         </w:rPr>
         <w:t>using React, Express</w:t>
       </w:r>
       <w:r>
         <w:rPr>
-          <w:rFonts w:eastAsia="Times New Roman" w:cstheme="minorHAnsi"/>
-          <w:color w:val="auto"/>
+          <w:rFonts w:eastAsia="Times New Roman"/>
           <w:lang w:val="en-US"/>
         </w:rPr>
         <w:t>,</w:t>
       </w:r>
       <w:r>
         <w:rPr>
-          <w:rFonts w:eastAsia="Times New Roman" w:cstheme="minorHAnsi"/>
-          <w:color w:val="auto"/>
+          <w:rFonts w:eastAsia="Times New Roman"/>
           <w:lang w:val="en-US"/>
         </w:rPr>
         <w:t xml:space="preserve"> and MySQL </w:t>
       </w:r>
       <w:r>
         <w:rPr>
-          <w:rFonts w:eastAsia="Times New Roman" w:cstheme="minorHAnsi"/>
-          <w:color w:val="auto"/>
+          <w:rFonts w:eastAsia="Times New Roman"/>
           <w:lang w:val="en-US"/>
         </w:rPr>
         <w:t xml:space="preserve">to visualize database CPU utilization </w:t>
       </w:r>
       <w:r>
         <w:rPr>
-          <w:rFonts w:eastAsia="Times New Roman" w:cstheme="minorHAnsi"/>
-          <w:color w:val="auto"/>
+          <w:rFonts w:eastAsia="Times New Roman"/>
           <w:lang w:val="en-US"/>
         </w:rPr>
         <w:t>which</w:t>
       </w:r>
       <w:r>
         <w:rPr>
-          <w:rFonts w:eastAsia="Times New Roman" w:cstheme="minorHAnsi"/>
-          <w:color w:val="auto"/>
+          <w:rFonts w:eastAsia="Times New Roman"/>
           <w:lang w:val="en-US"/>
         </w:rPr>
         <w:t xml:space="preserve"> led to a 30% increase in productivity</w:t>
@@ -941,95 +852,75 @@
         <w:spacing w:line="240" w:lineRule="auto"/>
         <w:ind w:left="357" w:hanging="357"/>
         <w:rPr>
-          <w:rFonts w:cstheme="minorHAnsi"/>
+          <w:b/>
+          <w:bCs/>
+          <w:lang w:val="en-US"/>
+        </w:rPr>
+      </w:pPr>
+      <w:r>
+        <w:rPr>
+          <w:rFonts w:eastAsia="Times New Roman"/>
+          <w:lang w:val="en-US"/>
+        </w:rPr>
+        <w:t>POC on data virtualization with Delphix DataOps platform supporting 3 types of DB and 50</w:t>
+      </w:r>
+      <w:r>
+        <w:rPr>
+          <w:rFonts w:eastAsia="Times New Roman"/>
+          <w:lang w:val="en-US"/>
+        </w:rPr>
+        <w:t>+</w:t>
+      </w:r>
+      <w:r>
+        <w:rPr>
+          <w:rFonts w:eastAsia="Times New Roman"/>
+          <w:lang w:val="en-US"/>
+        </w:rPr>
+        <w:t xml:space="preserve"> DB instances</w:t>
+      </w:r>
+    </w:p>
+    <w:p>
+      <w:pPr>
+        <w:spacing w:before="100" w:beforeAutospacing="1"/>
+        <w:rPr>
+          <w:color w:val="auto"/>
+        </w:rPr>
+      </w:pPr>
+      <w:r>
+        <w:rPr>
+          <w:b/>
+          <w:bCs/>
+        </w:rPr>
+        <w:t>Junior Programmer (Database Management System)</w:t>
+      </w:r>
+      <w:r>
+        <w:rPr>
           <w:b/>
           <w:bCs/>
           <w:color w:val="auto"/>
-          <w:lang w:val="en-US"/>
-        </w:rPr>
-      </w:pPr>
-      <w:r>
-        <w:rPr>
-          <w:rFonts w:eastAsia="Times New Roman" w:cstheme="minorHAnsi"/>
-          <w:color w:val="auto"/>
-          <w:lang w:val="en-US"/>
-        </w:rPr>
-        <w:t>POC on data virtualization with Delphix DataOps platform supporting 3 types of DB and 50</w:t>
-      </w:r>
-      <w:r>
-        <w:rPr>
-          <w:rFonts w:eastAsia="Times New Roman" w:cstheme="minorHAnsi"/>
-          <w:color w:val="auto"/>
-          <w:lang w:val="en-US"/>
-        </w:rPr>
-        <w:t>+</w:t>
-      </w:r>
-      <w:r>
-        <w:rPr>
-          <w:rFonts w:eastAsia="Times New Roman" w:cstheme="minorHAnsi"/>
-          <w:color w:val="auto"/>
-          <w:lang w:val="en-US"/>
-        </w:rPr>
-        <w:t xml:space="preserve"> DB instances</w:t>
-      </w:r>
-    </w:p>
-    <w:p>
-      <w:pPr>
-        <w:spacing w:before="100" w:beforeAutospacing="1"/>
-        <w:rPr>
-          <w:rFonts w:cstheme="minorHAnsi"/>
-          <w:color w:val="auto"/>
-        </w:rPr>
-      </w:pPr>
-      <w:r>
-        <w:rPr>
-          <w:rFonts w:cstheme="minorHAnsi"/>
-          <w:b/>
-          <w:bCs/>
-          <w:color w:val="auto"/>
-        </w:rPr>
-        <w:t>Junior Programmer (Database Management System)</w:t>
-      </w:r>
-      <w:r>
-        <w:rPr>
-          <w:rFonts w:cstheme="minorHAnsi"/>
-          <w:b/>
-          <w:bCs/>
-          <w:color w:val="auto"/>
         </w:rPr>
         <w:br/>
       </w:r>
       <w:r>
         <w:rPr>
-          <w:rFonts w:cstheme="minorHAnsi"/>
           <w:color w:val="006EDB"/>
         </w:rPr>
         <w:t xml:space="preserve">Jul 2019 – Aug 2021 </w:t>
       </w:r>
       <w:r>
-        <w:rPr>
-          <w:rFonts w:cstheme="minorHAnsi"/>
-          <w:color w:val="auto"/>
-        </w:rPr>
         <w:t xml:space="preserve">| </w:t>
       </w:r>
       <w:r>
         <w:rPr>
-          <w:rFonts w:cstheme="minorHAnsi"/>
           <w:color w:val="006EDB"/>
         </w:rPr>
         <w:t xml:space="preserve">EDPS Limited </w:t>
       </w:r>
       <w:r>
-        <w:rPr>
-          <w:rFonts w:cstheme="minorHAnsi"/>
-          <w:color w:val="auto"/>
-        </w:rPr>
         <w:t xml:space="preserve">| </w:t>
       </w:r>
       <w:r>
         <w:rPr>
-          <w:rFonts w:cstheme="minorHAnsi"/>
           <w:color w:val="006EDB"/>
         </w:rPr>
         <w:t>Seconded to Hospital Authority</w:t>
@@ -1047,15 +938,13 @@
         <w:spacing w:line="240" w:lineRule="auto"/>
         <w:ind w:left="357" w:hanging="357"/>
         <w:rPr>
-          <w:rFonts w:eastAsia="Times New Roman" w:cstheme="minorHAnsi"/>
-          <w:color w:val="auto"/>
+          <w:rFonts w:eastAsia="Times New Roman"/>
           <w:lang w:val="en-US"/>
         </w:rPr>
       </w:pPr>
       <w:r>
         <w:rPr>
-          <w:rFonts w:eastAsia="Times New Roman" w:cstheme="minorHAnsi"/>
-          <w:color w:val="auto"/>
+          <w:rFonts w:eastAsia="Times New Roman"/>
           <w:lang w:val="en-US"/>
         </w:rPr>
         <w:t>Supported and guided 3+ application teams on MySQL deployment and maintenance</w:t>
@@ -1073,15 +962,13 @@
         <w:spacing w:line="240" w:lineRule="auto"/>
         <w:ind w:left="357" w:hanging="357"/>
         <w:rPr>
-          <w:rFonts w:eastAsia="Times New Roman" w:cstheme="minorHAnsi"/>
-          <w:color w:val="auto"/>
+          <w:rFonts w:eastAsia="Times New Roman"/>
           <w:lang w:val="en-US"/>
         </w:rPr>
       </w:pPr>
       <w:r>
         <w:rPr>
-          <w:rFonts w:eastAsia="Times New Roman" w:cstheme="minorHAnsi"/>
-          <w:color w:val="auto"/>
+          <w:rFonts w:eastAsia="Times New Roman"/>
           <w:lang w:val="en-US"/>
         </w:rPr>
         <w:t>Maintained database management web application</w:t>
@@ -1099,55 +986,48 @@
         <w:spacing w:line="240" w:lineRule="auto"/>
         <w:ind w:left="357" w:hanging="357"/>
         <w:rPr>
-          <w:rFonts w:eastAsia="Times New Roman" w:cstheme="minorHAnsi"/>
-          <w:color w:val="auto"/>
+          <w:rFonts w:eastAsia="Times New Roman"/>
           <w:lang w:val="en-US"/>
         </w:rPr>
       </w:pPr>
       <w:r>
         <w:rPr>
-          <w:rFonts w:eastAsia="Times New Roman" w:cstheme="minorHAnsi"/>
-          <w:color w:val="auto"/>
+          <w:rFonts w:eastAsia="Times New Roman"/>
           <w:lang w:val="en-US"/>
         </w:rPr>
         <w:t>Implemented</w:t>
       </w:r>
       <w:r>
         <w:rPr>
-          <w:rFonts w:eastAsia="Times New Roman" w:cstheme="minorHAnsi"/>
-          <w:color w:val="auto"/>
+          <w:rFonts w:eastAsia="Times New Roman"/>
           <w:lang w:val="en-US"/>
         </w:rPr>
         <w:t xml:space="preserve"> time off application system </w:t>
       </w:r>
       <w:r>
         <w:rPr>
-          <w:rFonts w:eastAsia="Times New Roman" w:cstheme="minorHAnsi"/>
-          <w:color w:val="auto"/>
+          <w:rFonts w:eastAsia="Times New Roman"/>
           <w:lang w:val="en-US"/>
         </w:rPr>
         <w:t>using React, Express</w:t>
       </w:r>
       <w:r>
         <w:rPr>
-          <w:rFonts w:eastAsia="Times New Roman" w:cstheme="minorHAnsi"/>
-          <w:color w:val="auto"/>
+          <w:rFonts w:eastAsia="Times New Roman"/>
           <w:lang w:val="en-US"/>
         </w:rPr>
         <w:t>,</w:t>
       </w:r>
       <w:r>
         <w:rPr>
-          <w:rFonts w:eastAsia="Times New Roman" w:cstheme="minorHAnsi"/>
-          <w:color w:val="auto"/>
+          <w:rFonts w:eastAsia="Times New Roman"/>
           <w:lang w:val="en-US"/>
         </w:rPr>
         <w:t xml:space="preserve"> and MySQL, </w:t>
       </w:r>
       <w:r>
         <w:rPr>
-          <w:rFonts w:eastAsia="Times New Roman" w:cstheme="minorHAnsi"/>
-          <w:color w:val="auto"/>
+          <w:rFonts w:eastAsia="Times New Roman"/>
           <w:lang w:val="en-US"/>
         </w:rPr>
         <w:t>serving 20+ team members and cut down admin work by 90%</w:t>
@@ -1165,23 +1045,20 @@
         <w:spacing w:line="240" w:lineRule="auto"/>
         <w:ind w:left="357" w:hanging="357"/>
         <w:rPr>
-          <w:rFonts w:eastAsia="Times New Roman" w:cstheme="minorHAnsi"/>
-          <w:color w:val="auto"/>
+          <w:rFonts w:eastAsia="Times New Roman"/>
           <w:lang w:val="en-US"/>
         </w:rPr>
       </w:pPr>
       <w:r>
         <w:rPr>
-          <w:rFonts w:eastAsia="Times New Roman" w:cstheme="minorHAnsi"/>
-          <w:color w:val="auto"/>
+          <w:rFonts w:eastAsia="Times New Roman"/>
           <w:lang w:val="en-US"/>
         </w:rPr>
         <w:t xml:space="preserve">Implemented </w:t>
       </w:r>
       <w:r>
         <w:rPr>
-          <w:rFonts w:eastAsia="Times New Roman" w:cstheme="minorHAnsi"/>
-          <w:color w:val="auto"/>
+          <w:rFonts w:eastAsia="Times New Roman"/>
           <w:lang w:val="en-US"/>
         </w:rPr>
         <w:t>a Java-based database password management application supporting 3 types of DB</w:t>
@@ -1199,31 +1076,27 @@
         <w:spacing w:line="240" w:lineRule="auto"/>
         <w:ind w:left="357" w:hanging="357"/>
         <w:rPr>
-          <w:rFonts w:eastAsia="Times New Roman" w:cstheme="minorHAnsi"/>
-          <w:color w:val="auto"/>
+          <w:rFonts w:eastAsia="Times New Roman"/>
           <w:lang w:val="en-US"/>
         </w:rPr>
       </w:pPr>
       <w:r>
         <w:rPr>
-          <w:rFonts w:eastAsia="Times New Roman" w:cstheme="minorHAnsi"/>
-          <w:color w:val="auto"/>
+          <w:rFonts w:eastAsia="Times New Roman"/>
           <w:lang w:val="en-US"/>
         </w:rPr>
         <w:t>POC on data virtualization with Delphix DataOps platform supporting 2 types of DB and 30</w:t>
       </w:r>
       <w:r>
         <w:rPr>
-          <w:rFonts w:eastAsia="Times New Roman" w:cstheme="minorHAnsi"/>
-          <w:color w:val="auto"/>
+          <w:rFonts w:eastAsia="Times New Roman"/>
           <w:lang w:val="en-US"/>
         </w:rPr>
         <w:t>+</w:t>
       </w:r>
       <w:r>
         <w:rPr>
-          <w:rFonts w:eastAsia="Times New Roman" w:cstheme="minorHAnsi"/>
-          <w:color w:val="auto"/>
+          <w:rFonts w:eastAsia="Times New Roman"/>
           <w:lang w:val="en-US"/>
         </w:rPr>
         <w:t xml:space="preserve"> DB instances</w:t>
@@ -1234,13 +1107,9 @@
         <w:pStyle w:val="Heading2"/>
         <w:rPr>
           <w:b w:val="0"/>
-          <w:color w:val="auto"/>
-        </w:rPr>
-      </w:pPr>
-      <w:r>
-        <w:rPr>
-          <w:color w:val="auto"/>
-        </w:rPr>
+        </w:rPr>
+      </w:pPr>
+      <w:r>
         <w:t>EDUCATION</w:t>
       </w:r>
     </w:p>
@@ -1251,18 +1120,66 @@
           <w:color w:val="auto"/>
         </w:rPr>
       </w:pPr>
+      <w:r>
+        <w:rPr>
+          <w:b/>
+          <w:bCs/>
+        </w:rPr>
+        <w:t>Master of Science in Information Systems Management</w:t>
+      </w:r>
       <w:r>
         <w:rPr>
           <w:b/>
           <w:bCs/>
           <w:color w:val="auto"/>
         </w:rPr>
-        <w:t>Master of Science in Information Systems Management</w:t>
-      </w:r>
+        <w:br/>
+      </w:r>
+      <w:r>
+        <w:rPr>
+          <w:color w:val="006EDB"/>
+        </w:rPr>
+        <w:t xml:space="preserve">2022 – Present </w:t>
+      </w:r>
+      <w:r>
+        <w:rPr>
+          <w:color w:val="auto"/>
+        </w:rPr>
+        <w:t xml:space="preserve">| </w:t>
+      </w:r>
+      <w:r>
+        <w:rPr>
+          <w:color w:val="006EDB"/>
+        </w:rPr>
+        <w:t>Hong Kong University of Science and Technology</w:t>
+      </w:r>
+    </w:p>
+    <w:p>
+      <w:pPr>
+        <w:spacing w:before="100" w:beforeAutospacing="1"/>
+        <w:rPr>
+          <w:color w:val="auto"/>
+        </w:rPr>
+      </w:pPr>
       <w:r>
         <w:rPr>
           <w:b/>
           <w:bCs/>
+        </w:rPr>
+        <w:t>Bachelor of Engineering in Computer Science</w:t>
+      </w:r>
+      <w:r>
+        <w:rPr>
+          <w:b/>
+          <w:bCs/>
+        </w:rPr>
+        <w:br/>
+      </w:r>
+      <w:r>
+        <w:t>Second Class Honours (Division One)</w:t>
+      </w:r>
+      <w:r>
+        <w:rPr>
           <w:color w:val="auto"/>
         </w:rPr>
         <w:br/>
@@ -1271,7 +1188,7 @@
         <w:rPr>
           <w:color w:val="006EDB"/>
         </w:rPr>
-        <w:t xml:space="preserve">2022 – Present </w:t>
+        <w:t xml:space="preserve">2015 – 2019 </w:t>
       </w:r>
       <w:r>
         <w:rPr>
@@ -1283,106 +1200,40 @@
         <w:rPr>
           <w:color w:val="006EDB"/>
         </w:rPr>
-        <w:t>Hong Kong University of Science and Technology</w:t>
+        <w:t>The University of Hong Kong</w:t>
       </w:r>
     </w:p>
     <w:p>
       <w:pPr>
+        <w:pStyle w:val="Heading2"/>
+      </w:pPr>
+      <w:r>
+        <w:t>KEY SKILLS</w:t>
+      </w:r>
+    </w:p>
+    <w:p>
+      <w:pPr>
         <w:spacing w:before="100" w:beforeAutospacing="1"/>
-        <w:rPr>
-          <w:color w:val="auto"/>
-        </w:rPr>
-      </w:pPr>
-      <w:r>
         <w:rPr>
           <w:b/>
           <w:bCs/>
-          <w:color w:val="auto"/>
-        </w:rPr>
-        <w:t>Bachelor of Engineering in Computer Science</w:t>
-      </w:r>
+        </w:rPr>
+      </w:pPr>
       <w:r>
         <w:rPr>
           <w:b/>
           <w:bCs/>
-          <w:color w:val="auto"/>
-        </w:rPr>
-        <w:br/>
-      </w:r>
-      <w:r>
-        <w:rPr>
-          <w:color w:val="auto"/>
-        </w:rPr>
-        <w:t>Second Class Honours (Division One)</w:t>
-      </w:r>
-      <w:r>
-        <w:rPr>
-          <w:color w:val="auto"/>
-        </w:rPr>
-        <w:br/>
-      </w:r>
-      <w:r>
-        <w:rPr>
-          <w:color w:val="006EDB"/>
-        </w:rPr>
-        <w:t xml:space="preserve">2015 – 2019 </w:t>
-      </w:r>
-      <w:r>
-        <w:rPr>
-          <w:color w:val="auto"/>
-        </w:rPr>
-        <w:t xml:space="preserve">| </w:t>
-      </w:r>
-      <w:r>
-        <w:rPr>
-          <w:color w:val="006EDB"/>
-        </w:rPr>
-        <w:t>The University of Hong Kong</w:t>
+        </w:rPr>
+        <w:t>Backend</w:t>
       </w:r>
     </w:p>
     <w:p>
       <w:pPr>
-        <w:pStyle w:val="Heading2"/>
-        <w:rPr>
-          <w:color w:val="auto"/>
-        </w:rPr>
-      </w:pPr>
-      <w:r>
-        <w:rPr>
-          <w:color w:val="auto"/>
-        </w:rPr>
-        <w:t>KEY SKILLS</w:t>
-      </w:r>
-    </w:p>
-    <w:p>
-      <w:pPr>
-        <w:spacing w:before="100" w:beforeAutospacing="1"/>
-        <w:rPr>
-          <w:b/>
-          <w:bCs/>
-          <w:color w:val="auto"/>
-        </w:rPr>
-      </w:pPr>
-      <w:r>
-        <w:rPr>
-          <w:b/>
-          <w:bCs/>
-          <w:color w:val="auto"/>
-        </w:rPr>
-        <w:t>Backend</w:t>
-      </w:r>
-    </w:p>
-    <w:p>
-      <w:pPr>
         <w:spacing w:line="276" w:lineRule="auto"/>
-        <w:rPr>
-          <w:color w:val="auto"/>
-        </w:rPr>
       </w:pPr>
       <w:r>
         <w:rPr>
           <w:noProof/>
-          <w:color w:val="auto"/>
         </w:rPr>
         <mc:AlternateContent>
           <mc:Choice Requires="wps">
@@ -1437,7 +1288,6 @@
                             <w:pPr>
                               <w:jc w:val="center"/>
                               <w:rPr>
-                                <w:color w:val="000000" w:themeColor="text1"/>
                                 <w:sz w:val="20"/>
                                 <w:szCs w:val="20"/>
                                 <w:lang w:val="en-US"/>
@@ -1445,7 +1295,6 @@
                             </w:pPr>
                             <w:r>
                               <w:rPr>
-                                <w:color w:val="000000" w:themeColor="text1"/>
                                 <w:sz w:val="20"/>
                                 <w:szCs w:val="20"/>
                                 <w:lang w:val="en-US"/>
@@ -1469,14 +1318,13 @@
           </mc:Choice>
           <mc:Fallback>
             <w:pict>
-              <v:roundrect w14:anchorId="79267651" id="Rectangle: Rounded Corners 3" o:spid="_x0000_s1026" style="width:54.25pt;height:20.25pt;visibility:visible;mso-wrap-style:none;mso-left-percent:-10001;mso-top-percent:-10001;mso-position-horizontal:absolute;mso-position-horizontal-relative:char;mso-position-vertical:absolute;mso-position-vertical-relative:line;mso-left-percent:-10001;mso-top-percent:-10001;v-text-anchor:middle" arcsize="18684f" o:gfxdata="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" filled="f" strokecolor="#006edb">
+              <v:roundrect w14:anchorId="79267651" id="Rectangle: Rounded Corners 3" o:spid="_x0000_s1026" style="width:54.25pt;height:20.25pt;visibility:visible;mso-wrap-style:none;mso-left-percent:-10001;mso-top-percent:-10001;mso-position-horizontal:absolute;mso-position-horizontal-relative:char;mso-position-vertical:absolute;mso-position-vertical-relative:line;mso-left-percent:-10001;mso-top-percent:-10001;v-text-anchor:middle" arcsize="18684f" o:gfxdata="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" filled="f" strokecolor="#006edb">
                 <v:textbox inset="5.04pt,.8mm,5.04pt,.8mm">
                   <w:txbxContent>
                     <w:p>
                       <w:pPr>
                         <w:jc w:val="center"/>
                         <w:rPr>
-                          <w:color w:val="000000" w:themeColor="text1"/>
                           <w:sz w:val="20"/>
                           <w:szCs w:val="20"/>
                           <w:lang w:val="en-US"/>
@@ -1484,7 +1332,6 @@
                       </w:pPr>
                       <w:r>
                         <w:rPr>
-                          <w:color w:val="000000" w:themeColor="text1"/>
                           <w:sz w:val="20"/>
                           <w:szCs w:val="20"/>
                           <w:lang w:val="en-US"/>
@@ -1501,15 +1348,11 @@
         </mc:AlternateContent>
       </w:r>
       <w:r>
-        <w:rPr>
-          <w:color w:val="auto"/>
-        </w:rPr>
         <w:t xml:space="preserve"> </w:t>
       </w:r>
       <w:r>
         <w:rPr>
           <w:noProof/>
-          <w:color w:val="auto"/>
         </w:rPr>
         <mc:AlternateContent>
           <mc:Choice Requires="wps">
@@ -1564,21 +1407,21 @@
                             <w:pPr>
                               <w:jc w:val="center"/>
                               <w:rPr>
-                                <w:color w:val="000000" w:themeColor="text1"/>
                                 <w:sz w:val="20"/>
                                 <w:szCs w:val="20"/>
                                 <w:lang w:val="en-US"/>
                               </w:rPr>
                             </w:pPr>
+                            <w:proofErr w:type="spellStart"/>
                             <w:r>
                               <w:rPr>
-                                <w:color w:val="000000" w:themeColor="text1"/>
                                 <w:sz w:val="20"/>
                                 <w:szCs w:val="20"/>
                                 <w:lang w:val="en-US"/>
                               </w:rPr>
                               <w:t>GraphQL</w:t>
                             </w:r>
+                            <w:proofErr w:type="spellEnd"/>
                           </w:p>
                         </w:txbxContent>
                       </wps:txbx>
@@ -1596,28 +1439,28 @@
           </mc:Choice>
           <mc:Fallback>
             <w:pict>
-              <v:roundrect w14:anchorId="3C61D3E4" id="Rectangle: Rounded Corners 14" o:spid="_x0000_s1027" style="width:50.5pt;height:20.25pt;visibility:visible;mso-wrap-style:none;mso-left-percent:-10001;mso-top-percent:-10001;mso-position-horizontal:absolute;mso-position-horizontal-relative:char;mso-position-vertical:absolute;mso-position-vertical-relative:line;mso-left-percent:-10001;mso-top-percent:-10001;v-text-anchor:middle" arcsize="18684f" o:gfxdata="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" filled="f" strokecolor="#006edb">
+              <v:roundrect w14:anchorId="3C61D3E4" id="Rectangle: Rounded Corners 14" o:spid="_x0000_s1027" style="width:50.5pt;height:20.25pt;visibility:visible;mso-wrap-style:none;mso-left-percent:-10001;mso-top-percent:-10001;mso-position-horizontal:absolute;mso-position-horizontal-relative:char;mso-position-vertical:absolute;mso-position-vertical-relative:line;mso-left-percent:-10001;mso-top-percent:-10001;v-text-anchor:middle" arcsize="18684f" o:gfxdata="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" filled="f" strokecolor="#006edb">
                 <v:textbox inset="5.04pt,.8mm,5.04pt,.8mm">
                   <w:txbxContent>
                     <w:p>
                       <w:pPr>
                         <w:jc w:val="center"/>
                         <w:rPr>
-                          <w:color w:val="000000" w:themeColor="text1"/>
                           <w:sz w:val="20"/>
                           <w:szCs w:val="20"/>
                           <w:lang w:val="en-US"/>
                         </w:rPr>
                       </w:pPr>
+                      <w:proofErr w:type="spellStart"/>
                       <w:r>
                         <w:rPr>
-                          <w:color w:val="000000" w:themeColor="text1"/>
                           <w:sz w:val="20"/>
                           <w:szCs w:val="20"/>
                           <w:lang w:val="en-US"/>
                         </w:rPr>
                         <w:t>GraphQL</w:t>
                       </w:r>
+                      <w:proofErr w:type="spellEnd"/>
                     </w:p>
                   </w:txbxContent>
                 </v:textbox>
@@ -1628,15 +1471,11 @@
         </mc:AlternateContent>
       </w:r>
       <w:r>
-        <w:rPr>
-          <w:color w:val="auto"/>
-        </w:rPr>
         <w:t xml:space="preserve"> </w:t>
       </w:r>
       <w:r>
         <w:rPr>
           <w:noProof/>
-          <w:color w:val="auto"/>
         </w:rPr>
         <mc:AlternateContent>
           <mc:Choice Requires="wps">
@@ -1691,7 +1530,6 @@
                             <w:pPr>
                               <w:jc w:val="center"/>
                               <w:rPr>
-                                <w:color w:val="000000" w:themeColor="text1"/>
                                 <w:sz w:val="20"/>
                                 <w:szCs w:val="20"/>
                                 <w:lang w:val="en-US"/>
@@ -1699,7 +1537,6 @@
                             </w:pPr>
                             <w:r>
                               <w:rPr>
-                                <w:color w:val="000000" w:themeColor="text1"/>
                                 <w:sz w:val="20"/>
                                 <w:szCs w:val="20"/>
                                 <w:lang w:val="en-US"/>
@@ -1723,14 +1560,13 @@
           </mc:Choice>
           <mc:Fallback>
             <w:pict>
-              <v:roundrect w14:anchorId="049F2E57" id="Rectangle: Rounded Corners 22" o:spid="_x0000_s1028" style="width:32.1pt;height:20.25pt;visibility:visible;mso-wrap-style:none;mso-left-percent:-10001;mso-top-percent:-10001;mso-position-horizontal:absolute;mso-position-horizontal-relative:char;mso-position-vertical:absolute;mso-position-vertical-relative:line;mso-left-percent:-10001;mso-top-percent:-10001;v-text-anchor:middle" arcsize="18684f" o:gfxdata="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" filled="f" strokecolor="#006edb">
+              <v:roundrect w14:anchorId="049F2E57" id="Rectangle: Rounded Corners 22" o:spid="_x0000_s1028" style="width:32.1pt;height:20.25pt;visibility:visible;mso-wrap-style:none;mso-left-percent:-10001;mso-top-percent:-10001;mso-position-horizontal:absolute;mso-position-horizontal-relative:char;mso-position-vertical:absolute;mso-position-vertical-relative:line;mso-left-percent:-10001;mso-top-percent:-10001;v-text-anchor:middle" arcsize="18684f" o:gfxdata="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" filled="f" strokecolor="#006edb">
                 <v:textbox inset="5.04pt,.8mm,5.04pt,.8mm">
                   <w:txbxContent>
                     <w:p>
                       <w:pPr>
                         <w:jc w:val="center"/>
                         <w:rPr>
-                          <w:color w:val="000000" w:themeColor="text1"/>
                           <w:sz w:val="20"/>
                           <w:szCs w:val="20"/>
                           <w:lang w:val="en-US"/>
@@ -1738,7 +1574,6 @@
                       </w:pPr>
                       <w:r>
                         <w:rPr>
-                          <w:color w:val="000000" w:themeColor="text1"/>
                           <w:sz w:val="20"/>
                           <w:szCs w:val="20"/>
                           <w:lang w:val="en-US"/>
@@ -1761,14 +1596,12 @@
         <w:rPr>
           <w:b/>
           <w:bCs/>
-          <w:color w:val="auto"/>
         </w:rPr>
       </w:pPr>
       <w:r>
         <w:rPr>
           <w:b/>
           <w:bCs/>
-          <w:color w:val="auto"/>
         </w:rPr>
         <w:t>Cloud</w:t>
       </w:r>
@@ -1776,14 +1609,10 @@
     <w:p>
       <w:pPr>
         <w:spacing w:line="276" w:lineRule="auto"/>
-        <w:rPr>
-          <w:color w:val="auto"/>
-        </w:rPr>
       </w:pPr>
       <w:r>
         <w:rPr>
           <w:noProof/>
-          <w:color w:val="auto"/>
         </w:rPr>
         <mc:AlternateContent>
           <mc:Choice Requires="wps">
@@ -1843,15 +1672,16 @@
                                 <w:lang w:val="en-US"/>
                               </w:rPr>
                             </w:pPr>
+                            <w:proofErr w:type="spellStart"/>
                             <w:r>
                               <w:rPr>
-                                <w:color w:val="000000" w:themeColor="text1"/>
                                 <w:sz w:val="20"/>
                                 <w:szCs w:val="20"/>
                                 <w:lang w:val="en-US"/>
                               </w:rPr>
                               <w:t>Contentful</w:t>
                             </w:r>
+                            <w:proofErr w:type="spellEnd"/>
                           </w:p>
                         </w:txbxContent>
                       </wps:txbx>
@@ -1869,7 +1699,7 @@
           </mc:Choice>
           <mc:Fallback>
             <w:pict>
-              <v:roundrect w14:anchorId="3D1B21CB" id="Rectangle: Rounded Corners 23" o:spid="_x0000_s1029" style="width:58pt;height:20.25pt;visibility:visible;mso-wrap-style:none;mso-left-percent:-10001;mso-top-percent:-10001;mso-position-horizontal:absolute;mso-position-horizontal-relative:char;mso-position-vertical:absolute;mso-position-vertical-relative:line;mso-left-percent:-10001;mso-top-percent:-10001;v-text-anchor:middle" arcsize="18684f" o:gfxdata="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" filled="f" strokecolor="#006edb">
+              <v:roundrect w14:anchorId="3D1B21CB" id="Rectangle: Rounded Corners 23" o:spid="_x0000_s1029" style="width:58pt;height:20.25pt;visibility:visible;mso-wrap-style:none;mso-left-percent:-10001;mso-top-percent:-10001;mso-position-horizontal:absolute;mso-position-horizontal-relative:char;mso-position-vertical:absolute;mso-position-vertical-relative:line;mso-left-percent:-10001;mso-top-percent:-10001;v-text-anchor:middle" arcsize="18684f" o:gfxdata="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" filled="f" strokecolor="#006edb">
                 <v:textbox inset="5.04pt,.8mm,5.04pt,.8mm">
                   <w:txbxContent>
                     <w:p>
@@ -1881,15 +1711,16 @@
                           <w:lang w:val="en-US"/>
                         </w:rPr>
                       </w:pPr>
+                      <w:proofErr w:type="spellStart"/>
                       <w:r>
                         <w:rPr>
-                          <w:color w:val="000000" w:themeColor="text1"/>
                           <w:sz w:val="20"/>
                           <w:szCs w:val="20"/>
                           <w:lang w:val="en-US"/>
                         </w:rPr>
                         <w:t>Contentful</w:t>
                       </w:r>
+                      <w:proofErr w:type="spellEnd"/>
                     </w:p>
                   </w:txbxContent>
                 </v:textbox>
@@ -1900,15 +1731,11 @@
         </mc:AlternateContent>
       </w:r>
       <w:r>
-        <w:rPr>
-          <w:color w:val="auto"/>
-        </w:rPr>
         <w:t xml:space="preserve"> </w:t>
       </w:r>
       <w:r>
         <w:rPr>
           <w:noProof/>
-          <w:color w:val="auto"/>
         </w:rPr>
         <mc:AlternateContent>
           <mc:Choice Requires="wps">
@@ -1970,7 +1797,6 @@
                             </w:pPr>
                             <w:r>
                               <w:rPr>
-                                <w:color w:val="000000" w:themeColor="text1"/>
                                 <w:sz w:val="20"/>
                                 <w:szCs w:val="20"/>
                                 <w:lang w:val="en-US"/>
@@ -1994,7 +1820,7 @@
           </mc:Choice>
           <mc:Fallback>
             <w:pict>
-              <v:roundrect w14:anchorId="061F6D8A" id="Rectangle: Rounded Corners 24" o:spid="_x0000_s1030" style="width:43.75pt;height:20.25pt;visibility:visible;mso-wrap-style:none;mso-left-percent:-10001;mso-top-percent:-10001;mso-position-horizontal:absolute;mso-position-horizontal-relative:char;mso-position-vertical:absolute;mso-position-vertical-relative:line;mso-left-percent:-10001;mso-top-percent:-10001;v-text-anchor:middle" arcsize="18684f" o:gfxdata="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" filled="f" strokecolor="#006edb">
+              <v:roundrect w14:anchorId="061F6D8A" id="Rectangle: Rounded Corners 24" o:spid="_x0000_s1030" style="width:43.75pt;height:20.25pt;visibility:visible;mso-wrap-style:none;mso-left-percent:-10001;mso-top-percent:-10001;mso-position-horizontal:absolute;mso-position-horizontal-relative:char;mso-position-vertical:absolute;mso-position-vertical-relative:line;mso-left-percent:-10001;mso-top-percent:-10001;v-text-anchor:middle" arcsize="18684f" o:gfxdata="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" filled="f" strokecolor="#006edb">
                 <v:textbox inset="5.04pt,.8mm,5.04pt,.8mm">
                   <w:txbxContent>
                     <w:p>
@@ -2008,7 +1834,6 @@
                       </w:pPr>
                       <w:r>
                         <w:rPr>
-                          <w:color w:val="000000" w:themeColor="text1"/>
                           <w:sz w:val="20"/>
                           <w:szCs w:val="20"/>
                           <w:lang w:val="en-US"/>
@@ -2025,15 +1850,11 @@
         </mc:AlternateContent>
       </w:r>
       <w:r>
-        <w:rPr>
-          <w:color w:val="auto"/>
-        </w:rPr>
         <w:t xml:space="preserve"> </w:t>
       </w:r>
       <w:r>
         <w:rPr>
           <w:noProof/>
-          <w:color w:val="auto"/>
         </w:rPr>
         <mc:AlternateContent>
           <mc:Choice Requires="wps">
@@ -2095,7 +1916,6 @@
                             </w:pPr>
                             <w:r>
                               <w:rPr>
-                                <w:color w:val="000000" w:themeColor="text1"/>
                                 <w:sz w:val="20"/>
                                 <w:szCs w:val="20"/>
                                 <w:lang w:val="en-US"/>
@@ -2119,7 +1939,7 @@
           </mc:Choice>
           <mc:Fallback>
             <w:pict>
-              <v:roundrect w14:anchorId="4073DCF9" id="Rectangle: Rounded Corners 25" o:spid="_x0000_s1031" style="width:55.4pt;height:20.25pt;visibility:visible;mso-wrap-style:none;mso-left-percent:-10001;mso-top-percent:-10001;mso-position-horizontal:absolute;mso-position-horizontal-relative:char;mso-position-vertical:absolute;mso-position-vertical-relative:line;mso-left-percent:-10001;mso-top-percent:-10001;v-text-anchor:middle" arcsize="18684f" o:gfxdata="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" filled="f" strokecolor="#006edb">
+              <v:roundrect w14:anchorId="4073DCF9" id="Rectangle: Rounded Corners 25" o:spid="_x0000_s1031" style="width:55.4pt;height:20.25pt;visibility:visible;mso-wrap-style:none;mso-left-percent:-10001;mso-top-percent:-10001;mso-position-horizontal:absolute;mso-position-horizontal-relative:char;mso-position-vertical:absolute;mso-position-vertical-relative:line;mso-left-percent:-10001;mso-top-percent:-10001;v-text-anchor:middle" arcsize="18684f" o:gfxdata="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" filled="f" strokecolor="#006edb">
                 <v:textbox inset="5.04pt,.8mm,5.04pt,.8mm">
                   <w:txbxContent>
                     <w:p>
@@ -2133,7 +1953,6 @@
                       </w:pPr>
                       <w:r>
                         <w:rPr>
-                          <w:color w:val="000000" w:themeColor="text1"/>
                           <w:sz w:val="20"/>
                           <w:szCs w:val="20"/>
                           <w:lang w:val="en-US"/>
@@ -2156,14 +1975,12 @@
         <w:rPr>
           <w:b/>
           <w:bCs/>
-          <w:color w:val="auto"/>
         </w:rPr>
       </w:pPr>
       <w:r>
         <w:rPr>
           <w:b/>
           <w:bCs/>
-          <w:color w:val="auto"/>
         </w:rPr>
         <w:t>DataOps</w:t>
       </w:r>
@@ -2171,14 +1988,10 @@
     <w:p>
       <w:pPr>
         <w:spacing w:line="276" w:lineRule="auto"/>
-        <w:rPr>
-          <w:color w:val="auto"/>
-        </w:rPr>
       </w:pPr>
       <w:r>
         <w:rPr>
           <w:noProof/>
-          <w:color w:val="auto"/>
         </w:rPr>
         <mc:AlternateContent>
           <mc:Choice Requires="wps">
@@ -2240,7 +2053,6 @@
                             </w:pPr>
                             <w:r>
                               <w:rPr>
-                                <w:color w:val="000000" w:themeColor="text1"/>
                                 <w:sz w:val="20"/>
                                 <w:szCs w:val="20"/>
                                 <w:lang w:val="en-US"/>
@@ -2264,7 +2076,7 @@
           </mc:Choice>
           <mc:Fallback>
             <w:pict>
-              <v:roundrect w14:anchorId="362DBC14" id="Rectangle: Rounded Corners 26" o:spid="_x0000_s1032" style="width:55.15pt;height:20.25pt;visibility:visible;mso-wrap-style:none;mso-left-percent:-10001;mso-top-percent:-10001;mso-position-horizontal:absolute;mso-position-horizontal-relative:char;mso-position-vertical:absolute;mso-position-vertical-relative:line;mso-left-percent:-10001;mso-top-percent:-10001;v-text-anchor:middle" arcsize="18684f" o:gfxdata="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" filled="f" strokecolor="#006edb">
+              <v:roundrect w14:anchorId="362DBC14" id="Rectangle: Rounded Corners 26" o:spid="_x0000_s1032" style="width:55.15pt;height:20.25pt;visibility:visible;mso-wrap-style:none;mso-left-percent:-10001;mso-top-percent:-10001;mso-position-horizontal:absolute;mso-position-horizontal-relative:char;mso-position-vertical:absolute;mso-position-vertical-relative:line;mso-left-percent:-10001;mso-top-percent:-10001;v-text-anchor:middle" arcsize="18684f" o:gfxdata="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" filled="f" strokecolor="#006edb">
                 <v:textbox inset="5.04pt,.8mm,5.04pt,.8mm">
                   <w:txbxContent>
                     <w:p>
@@ -2278,7 +2090,6 @@
                       </w:pPr>
                       <w:r>
                         <w:rPr>
-                          <w:color w:val="000000" w:themeColor="text1"/>
                           <w:sz w:val="20"/>
                           <w:szCs w:val="20"/>
                           <w:lang w:val="en-US"/>
@@ -2301,14 +2112,12 @@
         <w:rPr>
           <w:b/>
           <w:bCs/>
-          <w:color w:val="auto"/>
         </w:rPr>
       </w:pPr>
       <w:r>
         <w:rPr>
           <w:b/>
           <w:bCs/>
-          <w:color w:val="auto"/>
         </w:rPr>
         <w:t>Database</w:t>
       </w:r>
@@ -2316,14 +2125,129 @@
     <w:p>
       <w:pPr>
         <w:spacing w:line="276" w:lineRule="auto"/>
-        <w:rPr>
-          <w:color w:val="auto"/>
-        </w:rPr>
       </w:pPr>
       <w:r>
         <w:rPr>
           <w:noProof/>
-          <w:color w:val="auto"/>
+        </w:rPr>
+        <mc:AlternateContent>
+          <mc:Choice Requires="wps">
+            <w:drawing>
+              <wp:inline distT="0" distB="0" distL="0" distR="0" wp14:anchorId="1E3F1206" wp14:editId="74A33EDA">
+                <wp:extent cx="700601" cy="257175"/>
+                <wp:effectExtent l="0" t="0" r="17145" b="28575"/>
+                <wp:docPr id="2" name="Rectangle: Rounded Corners 2"/>
+                <wp:cNvGraphicFramePr/>
+                <a:graphic xmlns:a="http://schemas.openxmlformats.org/drawingml/2006/main">
+                  <a:graphicData uri="http://schemas.microsoft.com/office/word/2010/wordprocessingShape">
+                    <wps:wsp>
+                      <wps:cNvSpPr/>
+                      <wps:spPr>
+                        <a:xfrm>
+                          <a:off x="0" y="0"/>
+                          <a:ext cx="700601" cy="257175"/>
+                        </a:xfrm>
+                        <a:prstGeom prst="roundRect">
+                          <a:avLst>
+                            <a:gd name="adj" fmla="val 28511"/>
+                          </a:avLst>
+                        </a:prstGeom>
+                        <a:noFill/>
+                        <a:ln w="9525" cap="flat" cmpd="sng" algn="ctr">
+                          <a:solidFill>
+                            <a:srgbClr val="006EDB"/>
+                          </a:solidFill>
+                          <a:prstDash val="solid"/>
+                          <a:round/>
+                          <a:headEnd type="none" w="med" len="med"/>
+                          <a:tailEnd type="none" w="med" len="med"/>
+                        </a:ln>
+                      </wps:spPr>
+                      <wps:style>
+                        <a:lnRef idx="0">
+                          <a:scrgbClr r="0" g="0" b="0"/>
+                        </a:lnRef>
+                        <a:fillRef idx="0">
+                          <a:scrgbClr r="0" g="0" b="0"/>
+                        </a:fillRef>
+                        <a:effectRef idx="0">
+                          <a:scrgbClr r="0" g="0" b="0"/>
+                        </a:effectRef>
+                        <a:fontRef idx="minor">
+                          <a:schemeClr val="accent1"/>
+                        </a:fontRef>
+                      </wps:style>
+                      <wps:txbx>
+                        <w:txbxContent>
+                          <w:p>
+                            <w:pPr>
+                              <w:jc w:val="center"/>
+                              <w:rPr>
+                                <w:sz w:val="20"/>
+                                <w:szCs w:val="20"/>
+                                <w:lang w:val="en-US"/>
+                              </w:rPr>
+                            </w:pPr>
+                            <w:r>
+                              <w:rPr>
+                                <w:sz w:val="20"/>
+                                <w:szCs w:val="20"/>
+                                <w:lang w:val="en-US"/>
+                              </w:rPr>
+                              <w:t>MongoDB</w:t>
+                            </w:r>
+                          </w:p>
+                        </w:txbxContent>
+                      </wps:txbx>
+                      <wps:bodyPr rot="0" spcFirstLastPara="0" vertOverflow="overflow" horzOverflow="overflow" vert="horz" wrap="none" lIns="64008" tIns="28800" rIns="64008" bIns="28800" numCol="1" spcCol="0" rtlCol="0" fromWordArt="0" anchor="ctr" anchorCtr="0" forceAA="0" compatLnSpc="1">
+                        <a:prstTxWarp prst="textNoShape">
+                          <a:avLst/>
+                        </a:prstTxWarp>
+                        <a:noAutofit/>
+                      </wps:bodyPr>
+                    </wps:wsp>
+                  </a:graphicData>
+                </a:graphic>
+              </wp:inline>
+            </w:drawing>
+          </mc:Choice>
+          <mc:Fallback>
+            <w:pict>
+              <v:roundrect w14:anchorId="1E3F1206" id="Rectangle: Rounded Corners 2" o:spid="_x0000_s1033" style="width:55.15pt;height:20.25pt;visibility:visible;mso-wrap-style:none;mso-left-percent:-10001;mso-top-percent:-10001;mso-position-horizontal:absolute;mso-position-horizontal-relative:char;mso-position-vertical:absolute;mso-position-vertical-relative:line;mso-left-percent:-10001;mso-top-percent:-10001;v-text-anchor:middle" arcsize="18684f" o:gfxdata="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" filled="f" strokecolor="#006edb">
+                <v:textbox inset="5.04pt,.8mm,5.04pt,.8mm">
+                  <w:txbxContent>
+                    <w:p>
+                      <w:pPr>
+                        <w:jc w:val="center"/>
+                        <w:rPr>
+                          <w:sz w:val="20"/>
+                          <w:szCs w:val="20"/>
+                          <w:lang w:val="en-US"/>
+                        </w:rPr>
+                      </w:pPr>
+                      <w:r>
+                        <w:rPr>
+                          <w:sz w:val="20"/>
+                          <w:szCs w:val="20"/>
+                          <w:lang w:val="en-US"/>
+                        </w:rPr>
+                        <w:t>MongoDB</w:t>
+                      </w:r>
+                    </w:p>
+                  </w:txbxContent>
+                </v:textbox>
+                <w10:anchorlock/>
+              </v:roundrect>
+            </w:pict>
+          </mc:Fallback>
+        </mc:AlternateContent>
+      </w:r>
+      <w:r>
+        <w:t xml:space="preserve"> </w:t>
+      </w:r>
+      <w:r>
+        <w:rPr>
+          <w:noProof/>
         </w:rPr>
         <mc:AlternateContent>
           <mc:Choice Requires="wps">
@@ -2389,16 +2313,7 @@
                                 <w:szCs w:val="20"/>
                                 <w:lang w:val="en-US"/>
                               </w:rPr>
-                              <w:t xml:space="preserve">MS </w:t>
-                            </w:r>
-                            <w:r>
-                              <w:rPr>
-                                <w:color w:val="000000" w:themeColor="text1"/>
-                                <w:sz w:val="20"/>
-                                <w:szCs w:val="20"/>
-                                <w:lang w:val="en-US"/>
-                              </w:rPr>
-                              <w:t>SQL</w:t>
+                              <w:t>MS SQL</w:t>
                             </w:r>
                           </w:p>
                         </w:txbxContent>
@@ -2417,7 +2332,7 @@
           </mc:Choice>
           <mc:Fallback>
             <w:pict>
-              <v:roundrect w14:anchorId="57ACBD4C" id="Rectangle: Rounded Corners 27" o:spid="_x0000_s1033" style="width:55.15pt;height:20.25pt;visibility:visible;mso-wrap-style:none;mso-left-percent:-10001;mso-top-percent:-10001;mso-position-horizontal:absolute;mso-position-horizontal-relative:char;mso-position-vertical:absolute;mso-position-vertical-relative:line;mso-left-percent:-10001;mso-top-percent:-10001;v-text-anchor:middle" arcsize="18684f" o:gfxdata="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" filled="f" strokecolor="#006edb">
+              <v:roundrect w14:anchorId="57ACBD4C" id="Rectangle: Rounded Corners 27" o:spid="_x0000_s1034" style="width:55.15pt;height:20.25pt;visibility:visible;mso-wrap-style:none;mso-left-percent:-10001;mso-top-percent:-10001;mso-position-horizontal:absolute;mso-position-horizontal-relative:char;mso-position-vertical:absolute;mso-position-vertical-relative:line;mso-left-percent:-10001;mso-top-percent:-10001;v-text-anchor:middle" arcsize="18684f" o:gfxdata="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" filled="f" strokecolor="#006edb">
                 <v:textbox inset="5.04pt,.8mm,5.04pt,.8mm">
                   <w:txbxContent>
                     <w:p>
@@ -2435,16 +2350,7 @@
                           <w:szCs w:val="20"/>
                           <w:lang w:val="en-US"/>
                         </w:rPr>
-                        <w:t xml:space="preserve">MS </w:t>
-                      </w:r>
-                      <w:r>
-                        <w:rPr>
-                          <w:color w:val="000000" w:themeColor="text1"/>
-                          <w:sz w:val="20"/>
-                          <w:szCs w:val="20"/>
-                          <w:lang w:val="en-US"/>
-                        </w:rPr>
-                        <w:t>SQL</w:t>
+                        <w:t>MS SQL</w:t>
                       </w:r>
                     </w:p>
                   </w:txbxContent>
@@ -2456,15 +2362,11 @@
         </mc:AlternateContent>
       </w:r>
       <w:r>
-        <w:rPr>
-          <w:color w:val="auto"/>
-        </w:rPr>
         <w:t xml:space="preserve"> </w:t>
       </w:r>
       <w:r>
         <w:rPr>
           <w:noProof/>
-          <w:color w:val="auto"/>
         </w:rPr>
         <mc:AlternateContent>
           <mc:Choice Requires="wps">
@@ -2519,7 +2421,6 @@
                             <w:pPr>
                               <w:jc w:val="center"/>
                               <w:rPr>
-                                <w:color w:val="000000" w:themeColor="text1"/>
                                 <w:sz w:val="20"/>
                                 <w:szCs w:val="20"/>
                                 <w:lang w:val="en-US"/>
@@ -2527,7 +2428,6 @@
                             </w:pPr>
                             <w:r>
                               <w:rPr>
-                                <w:color w:val="000000" w:themeColor="text1"/>
                                 <w:sz w:val="20"/>
                                 <w:szCs w:val="20"/>
                                 <w:lang w:val="en-US"/>
@@ -2551,14 +2451,13 @@
           </mc:Choice>
           <mc:Fallback>
             <w:pict>
-              <v:roundrect w14:anchorId="6C6BA3B9" id="Rectangle: Rounded Corners 28" o:spid="_x0000_s1034" style="width:55.15pt;height:20.25pt;visibility:visible;mso-wrap-style:none;mso-left-percent:-10001;mso-top-percent:-10001;mso-position-horizontal:absolute;mso-position-horizontal-relative:char;mso-position-vertical:absolute;mso-position-vertical-relative:line;mso-left-percent:-10001;mso-top-percent:-10001;v-text-anchor:middle" arcsize="18684f" o:gfxdata="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" filled="f" strokecolor="#006edb">
+              <v:roundrect w14:anchorId="6C6BA3B9" id="Rectangle: Rounded Corners 28" o:spid="_x0000_s1035" style="width:55.15pt;height:20.25pt;visibility:visible;mso-wrap-style:none;mso-left-percent:-10001;mso-top-percent:-10001;mso-position-horizontal:absolute;mso-position-horizontal-relative:char;mso-position-vertical:absolute;mso-position-vertical-relative:line;mso-left-percent:-10001;mso-top-percent:-10001;v-text-anchor:middle" arcsize="18684f" o:gfxdata="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" filled="f" strokecolor="#006edb">
                 <v:textbox inset="5.04pt,.8mm,5.04pt,.8mm">
                   <w:txbxContent>
                     <w:p>
                       <w:pPr>
                         <w:jc w:val="center"/>
                         <w:rPr>
-                          <w:color w:val="000000" w:themeColor="text1"/>
                           <w:sz w:val="20"/>
                           <w:szCs w:val="20"/>
                           <w:lang w:val="en-US"/>
@@ -2566,7 +2465,6 @@
                       </w:pPr>
                       <w:r>
                         <w:rPr>
-                          <w:color w:val="000000" w:themeColor="text1"/>
                           <w:sz w:val="20"/>
                           <w:szCs w:val="20"/>
                           <w:lang w:val="en-US"/>
@@ -2583,15 +2481,11 @@
         </mc:AlternateContent>
       </w:r>
       <w:r>
-        <w:rPr>
-          <w:color w:val="auto"/>
-        </w:rPr>
         <w:t xml:space="preserve"> </w:t>
       </w:r>
       <w:r>
         <w:rPr>
           <w:noProof/>
-          <w:color w:val="auto"/>
         </w:rPr>
         <mc:AlternateContent>
           <mc:Choice Requires="wps">
@@ -2653,7 +2547,6 @@
                             </w:pPr>
                             <w:r>
                               <w:rPr>
-                                <w:color w:val="000000" w:themeColor="text1"/>
                                 <w:sz w:val="20"/>
                                 <w:szCs w:val="20"/>
                                 <w:lang w:val="en-US"/>
@@ -2677,7 +2570,7 @@
           </mc:Choice>
           <mc:Fallback>
             <w:pict>
-              <v:roundrect w14:anchorId="386E86F2" id="Rectangle: Rounded Corners 29" o:spid="_x0000_s1035" style="width:55.15pt;height:20.25pt;visibility:visible;mso-wrap-style:none;mso-left-percent:-10001;mso-top-percent:-10001;mso-position-horizontal:absolute;mso-position-horizontal-relative:char;mso-position-vertical:absolute;mso-position-vertical-relative:line;mso-left-percent:-10001;mso-top-percent:-10001;v-text-anchor:middle" arcsize="18684f" o:gfxdata="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" filled="f" strokecolor="#006edb">
+              <v:roundrect w14:anchorId="386E86F2" id="Rectangle: Rounded Corners 29" o:spid="_x0000_s1036" style="width:55.15pt;height:20.25pt;visibility:visible;mso-wrap-style:none;mso-left-percent:-10001;mso-top-percent:-10001;mso-position-horizontal:absolute;mso-position-horizontal-relative:char;mso-position-vertical:absolute;mso-position-vertical-relative:line;mso-left-percent:-10001;mso-top-percent:-10001;v-text-anchor:middle" arcsize="18684f" o:gfxdata="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" filled="f" strokecolor="#006edb">
                 <v:textbox inset="5.04pt,.8mm,5.04pt,.8mm">
                   <w:txbxContent>
                     <w:p>
@@ -2691,7 +2584,6 @@
                       </w:pPr>
                       <w:r>
                         <w:rPr>
-                          <w:color w:val="000000" w:themeColor="text1"/>
                           <w:sz w:val="20"/>
                           <w:szCs w:val="20"/>
                           <w:lang w:val="en-US"/>
@@ -2708,15 +2600,11 @@
         </mc:AlternateContent>
       </w:r>
       <w:r>
-        <w:rPr>
-          <w:color w:val="auto"/>
-        </w:rPr>
         <w:t xml:space="preserve"> </w:t>
       </w:r>
       <w:r>
         <w:rPr>
           <w:noProof/>
-          <w:color w:val="auto"/>
         </w:rPr>
         <mc:AlternateContent>
           <mc:Choice Requires="wps">
@@ -2778,7 +2666,6 @@
                             </w:pPr>
                             <w:r>
                               <w:rPr>
-                                <w:color w:val="000000" w:themeColor="text1"/>
                                 <w:sz w:val="20"/>
                                 <w:szCs w:val="20"/>
                                 <w:lang w:val="en-US"/>
@@ -2802,7 +2689,7 @@
           </mc:Choice>
           <mc:Fallback>
             <w:pict>
-              <v:roundrect w14:anchorId="263E5138" id="Rectangle: Rounded Corners 30" o:spid="_x0000_s1036" style="width:55.15pt;height:20.25pt;visibility:visible;mso-wrap-style:none;mso-left-percent:-10001;mso-top-percent:-10001;mso-position-horizontal:absolute;mso-position-horizontal-relative:char;mso-position-vertical:absolute;mso-position-vertical-relative:line;mso-left-percent:-10001;mso-top-percent:-10001;v-text-anchor:middle" arcsize="18684f" o:gfxdata="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" filled="f" strokecolor="#006edb">
+              <v:roundrect w14:anchorId="263E5138" id="Rectangle: Rounded Corners 30" o:spid="_x0000_s1037" style="width:55.15pt;height:20.25pt;visibility:visible;mso-wrap-style:none;mso-left-percent:-10001;mso-top-percent:-10001;mso-position-horizontal:absolute;mso-position-horizontal-relative:char;mso-position-vertical:absolute;mso-position-vertical-relative:line;mso-left-percent:-10001;mso-top-percent:-10001;v-text-anchor:middle" arcsize="18684f" o:gfxdata="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" filled="f" strokecolor="#006edb">
                 <v:textbox inset="5.04pt,.8mm,5.04pt,.8mm">
                   <w:txbxContent>
                     <w:p>
@@ -2816,7 +2703,6 @@
                       </w:pPr>
                       <w:r>
                         <w:rPr>
-                          <w:color w:val="000000" w:themeColor="text1"/>
                           <w:sz w:val="20"/>
                           <w:szCs w:val="20"/>
                           <w:lang w:val="en-US"/>
@@ -2839,14 +2725,12 @@
         <w:rPr>
           <w:b/>
           <w:bCs/>
-          <w:color w:val="auto"/>
         </w:rPr>
       </w:pPr>
       <w:r>
         <w:rPr>
           <w:b/>
           <w:bCs/>
-          <w:color w:val="auto"/>
         </w:rPr>
         <w:t>Frontend</w:t>
       </w:r>
@@ -2854,14 +2738,10 @@
     <w:p>
       <w:pPr>
         <w:spacing w:line="276" w:lineRule="auto"/>
-        <w:rPr>
-          <w:color w:val="auto"/>
-        </w:rPr>
       </w:pPr>
       <w:r>
         <w:rPr>
           <w:noProof/>
-          <w:color w:val="auto"/>
         </w:rPr>
         <mc:AlternateContent>
           <mc:Choice Requires="wps">
@@ -2923,7 +2803,6 @@
                             </w:pPr>
                             <w:r>
                               <w:rPr>
-                                <w:color w:val="000000" w:themeColor="text1"/>
                                 <w:sz w:val="20"/>
                                 <w:szCs w:val="20"/>
                                 <w:lang w:val="en-US"/>
@@ -2947,7 +2826,7 @@
           </mc:Choice>
           <mc:Fallback>
             <w:pict>
-              <v:roundrect w14:anchorId="10809557" id="Rectangle: Rounded Corners 31" o:spid="_x0000_s1037" style="width:55.15pt;height:20.25pt;visibility:visible;mso-wrap-style:none;mso-left-percent:-10001;mso-top-percent:-10001;mso-position-horizontal:absolute;mso-position-horizontal-relative:char;mso-position-vertical:absolute;mso-position-vertical-relative:line;mso-left-percent:-10001;mso-top-percent:-10001;v-text-anchor:middle" arcsize="18684f" o:gfxdata="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" filled="f" strokecolor="#006edb">
+              <v:roundrect w14:anchorId="10809557" id="Rectangle: Rounded Corners 31" o:spid="_x0000_s1038" style="width:55.15pt;height:20.25pt;visibility:visible;mso-wrap-style:none;mso-left-percent:-10001;mso-top-percent:-10001;mso-position-horizontal:absolute;mso-position-horizontal-relative:char;mso-position-vertical:absolute;mso-position-vertical-relative:line;mso-left-percent:-10001;mso-top-percent:-10001;v-text-anchor:middle" arcsize="18684f" o:gfxdata="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" filled="f" strokecolor="#006edb">
                 <v:textbox inset="5.04pt,.8mm,5.04pt,.8mm">
                   <w:txbxContent>
                     <w:p>
@@ -2961,7 +2840,6 @@
                       </w:pPr>
                       <w:r>
                         <w:rPr>
-                          <w:color w:val="000000" w:themeColor="text1"/>
                           <w:sz w:val="20"/>
                           <w:szCs w:val="20"/>
                           <w:lang w:val="en-US"/>
@@ -2981,14 +2859,12 @@
         <w:rPr>
           <w:b/>
           <w:bCs/>
-          <w:color w:val="auto"/>
         </w:rPr>
         <w:t xml:space="preserve"> </w:t>
       </w:r>
       <w:r>
         <w:rPr>
           <w:noProof/>
-          <w:color w:val="auto"/>
         </w:rPr>
         <mc:AlternateContent>
           <mc:Choice Requires="wps">
@@ -3043,7 +2919,6 @@
                             <w:pPr>
                               <w:jc w:val="center"/>
                               <w:rPr>
-                                <w:color w:val="000000" w:themeColor="text1"/>
                                 <w:sz w:val="20"/>
                                 <w:szCs w:val="20"/>
                                 <w:lang w:val="en-US"/>
@@ -3074,14 +2949,13 @@
           </mc:Choice>
           <mc:Fallback>
             <w:pict>
-              <v:roundrect w14:anchorId="52DB03E5" id="Rectangle: Rounded Corners 32" o:spid="_x0000_s1038" style="width:55.15pt;height:20.25pt;visibility:visible;mso-wrap-style:none;mso-left-percent:-10001;mso-top-percent:-10001;mso-position-horizontal:absolute;mso-position-horizontal-relative:char;mso-position-vertical:absolute;mso-position-vertical-relative:line;mso-left-percent:-10001;mso-top-percent:-10001;v-text-anchor:middle" arcsize="18684f" o:gfxdata="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" filled="f" strokecolor="#006edb">
+              <v:roundrect w14:anchorId="52DB03E5" id="Rectangle: Rounded Corners 32" o:spid="_x0000_s1039" style="width:55.15pt;height:20.25pt;visibility:visible;mso-wrap-style:none;mso-left-percent:-10001;mso-top-percent:-10001;mso-position-horizontal:absolute;mso-position-horizontal-relative:char;mso-position-vertical:absolute;mso-position-vertical-relative:line;mso-left-percent:-10001;mso-top-percent:-10001;v-text-anchor:middle" arcsize="18684f" o:gfxdata="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" filled="f" strokecolor="#006edb">
                 <v:textbox inset="5.04pt,.8mm,5.04pt,.8mm">
                   <w:txbxContent>
                     <w:p>
                       <w:pPr>
                         <w:jc w:val="center"/>
                         <w:rPr>
-                          <w:color w:val="000000" w:themeColor="text1"/>
                           <w:sz w:val="20"/>
                           <w:szCs w:val="20"/>
                           <w:lang w:val="en-US"/>
@@ -3108,14 +2982,12 @@
         <w:rPr>
           <w:b/>
           <w:bCs/>
-          <w:color w:val="auto"/>
         </w:rPr>
         <w:t xml:space="preserve"> </w:t>
       </w:r>
       <w:r>
         <w:rPr>
           <w:noProof/>
-          <w:color w:val="auto"/>
         </w:rPr>
         <mc:AlternateContent>
           <mc:Choice Requires="wps">
@@ -3177,7 +3049,6 @@
                             </w:pPr>
                             <w:r>
                               <w:rPr>
-                                <w:color w:val="000000" w:themeColor="text1"/>
                                 <w:sz w:val="20"/>
                                 <w:szCs w:val="20"/>
                                 <w:lang w:val="en-US"/>
@@ -3201,7 +3072,7 @@
           </mc:Choice>
           <mc:Fallback>
             <w:pict>
-              <v:roundrect w14:anchorId="7A6DFFAA" id="Rectangle: Rounded Corners 33" o:spid="_x0000_s1039" style="width:55.15pt;height:20.25pt;visibility:visible;mso-wrap-style:none;mso-left-percent:-10001;mso-top-percent:-10001;mso-position-horizontal:absolute;mso-position-horizontal-relative:char;mso-position-vertical:absolute;mso-position-vertical-relative:line;mso-left-percent:-10001;mso-top-percent:-10001;v-text-anchor:middle" arcsize="18684f" o:gfxdata="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" filled="f" strokecolor="#006edb">
+              <v:roundrect w14:anchorId="7A6DFFAA" id="Rectangle: Rounded Corners 33" o:spid="_x0000_s1040" style="width:55.15pt;height:20.25pt;visibility:visible;mso-wrap-style:none;mso-left-percent:-10001;mso-top-percent:-10001;mso-position-horizontal:absolute;mso-position-horizontal-relative:char;mso-position-vertical:absolute;mso-position-vertical-relative:line;mso-left-percent:-10001;mso-top-percent:-10001;v-text-anchor:middle" arcsize="18684f" o:gfxdata="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" filled="f" strokecolor="#006edb">
                 <v:textbox inset="5.04pt,.8mm,5.04pt,.8mm">
                   <w:txbxContent>
                     <w:p>
@@ -3215,7 +3086,6 @@
                       </w:pPr>
                       <w:r>
                         <w:rPr>
-                          <w:color w:val="000000" w:themeColor="text1"/>
                           <w:sz w:val="20"/>
                           <w:szCs w:val="20"/>
                           <w:lang w:val="en-US"/>
@@ -3235,14 +3105,12 @@
         <w:rPr>
           <w:b/>
           <w:bCs/>
-          <w:color w:val="auto"/>
         </w:rPr>
         <w:t xml:space="preserve">  </w:t>
       </w:r>
       <w:r>
         <w:rPr>
           <w:noProof/>
-          <w:color w:val="auto"/>
         </w:rPr>
         <mc:AlternateContent>
           <mc:Choice Requires="wps">
@@ -3304,7 +3172,6 @@
                             </w:pPr>
                             <w:r>
                               <w:rPr>
-                                <w:color w:val="000000" w:themeColor="text1"/>
                                 <w:sz w:val="20"/>
                                 <w:szCs w:val="20"/>
                                 <w:lang w:val="en-US"/>
@@ -3328,7 +3195,7 @@
           </mc:Choice>
           <mc:Fallback>
             <w:pict>
-              <v:roundrect w14:anchorId="2D4365B1" id="Rectangle: Rounded Corners 1" o:spid="_x0000_s1040" style="width:55.15pt;height:20.25pt;visibility:visible;mso-wrap-style:none;mso-left-percent:-10001;mso-top-percent:-10001;mso-position-horizontal:absolute;mso-position-horizontal-relative:char;mso-position-vertical:absolute;mso-position-vertical-relative:line;mso-left-percent:-10001;mso-top-percent:-10001;v-text-anchor:middle" arcsize="18684f" o:gfxdata="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" filled="f" strokecolor="#006edb">
+              <v:roundrect w14:anchorId="2D4365B1" id="Rectangle: Rounded Corners 1" o:spid="_x0000_s1041" style="width:55.15pt;height:20.25pt;visibility:visible;mso-wrap-style:none;mso-left-percent:-10001;mso-top-percent:-10001;mso-position-horizontal:absolute;mso-position-horizontal-relative:char;mso-position-vertical:absolute;mso-position-vertical-relative:line;mso-left-percent:-10001;mso-top-percent:-10001;v-text-anchor:middle" arcsize="18684f" o:gfxdata="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" filled="f" strokecolor="#006edb">
                 <v:textbox inset="5.04pt,.8mm,5.04pt,.8mm">
                   <w:txbxContent>
                     <w:p>
@@ -3342,7 +3209,6 @@
                       </w:pPr>
                       <w:r>
                         <w:rPr>
-                          <w:color w:val="000000" w:themeColor="text1"/>
                           <w:sz w:val="20"/>
                           <w:szCs w:val="20"/>
                           <w:lang w:val="en-US"/>
@@ -3362,14 +3228,12 @@
         <w:rPr>
           <w:b/>
           <w:bCs/>
-          <w:color w:val="auto"/>
         </w:rPr>
         <w:t xml:space="preserve"> </w:t>
       </w:r>
       <w:r>
         <w:rPr>
           <w:noProof/>
-          <w:color w:val="auto"/>
         </w:rPr>
         <mc:AlternateContent>
           <mc:Choice Requires="wps">
@@ -3431,7 +3295,6 @@
                             </w:pPr>
                             <w:r>
                               <w:rPr>
-                                <w:color w:val="000000" w:themeColor="text1"/>
                                 <w:sz w:val="20"/>
                                 <w:szCs w:val="20"/>
                                 <w:lang w:val="en-US"/>
@@ -3455,7 +3318,7 @@
           </mc:Choice>
           <mc:Fallback>
             <w:pict>
-              <v:roundrect w14:anchorId="4690A638" id="Rectangle: Rounded Corners 35" o:spid="_x0000_s1041" style="width:55.15pt;height:20.25pt;visibility:visible;mso-wrap-style:none;mso-left-percent:-10001;mso-top-percent:-10001;mso-position-horizontal:absolute;mso-position-horizontal-relative:char;mso-position-vertical:absolute;mso-position-vertical-relative:line;mso-left-percent:-10001;mso-top-percent:-10001;v-text-anchor:middle" arcsize="18684f" o:gfxdata="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" filled="f" strokecolor="#006edb">
+              <v:roundrect w14:anchorId="4690A638" id="Rectangle: Rounded Corners 35" o:spid="_x0000_s1042" style="width:55.15pt;height:20.25pt;visibility:visible;mso-wrap-style:none;mso-left-percent:-10001;mso-top-percent:-10001;mso-position-horizontal:absolute;mso-position-horizontal-relative:char;mso-position-vertical:absolute;mso-position-vertical-relative:line;mso-left-percent:-10001;mso-top-percent:-10001;v-text-anchor:middle" arcsize="18684f" o:gfxdata="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" filled="f" strokecolor="#006edb">
                 <v:textbox inset="5.04pt,.8mm,5.04pt,.8mm">
                   <w:txbxContent>
                     <w:p>
@@ -3469,7 +3332,6 @@
                       </w:pPr>
                       <w:r>
                         <w:rPr>
-                          <w:color w:val="000000" w:themeColor="text1"/>
                           <w:sz w:val="20"/>
                           <w:szCs w:val="20"/>
                           <w:lang w:val="en-US"/>
@@ -3489,14 +3351,12 @@
         <w:rPr>
           <w:b/>
           <w:bCs/>
-          <w:color w:val="auto"/>
         </w:rPr>
         <w:t xml:space="preserve"> </w:t>
       </w:r>
       <w:r>
         <w:rPr>
           <w:noProof/>
-          <w:color w:val="auto"/>
         </w:rPr>
         <mc:AlternateContent>
           <mc:Choice Requires="wps">
@@ -3551,7 +3411,6 @@
                             <w:pPr>
                               <w:jc w:val="center"/>
                               <w:rPr>
-                                <w:color w:val="000000" w:themeColor="text1"/>
                                 <w:sz w:val="20"/>
                                 <w:szCs w:val="20"/>
                                 <w:lang w:val="en-US"/>
@@ -3582,14 +3441,13 @@
           </mc:Choice>
           <mc:Fallback>
             <w:pict>
-              <v:roundrect w14:anchorId="235C6D0D" id="Rectangle: Rounded Corners 36" o:spid="_x0000_s1042" style="width:55.15pt;height:20.25pt;visibility:visible;mso-wrap-style:none;mso-left-percent:-10001;mso-top-percent:-10001;mso-position-horizontal:absolute;mso-position-horizontal-relative:char;mso-position-vertical:absolute;mso-position-vertical-relative:line;mso-left-percent:-10001;mso-top-percent:-10001;v-text-anchor:middle" arcsize="18684f" o:gfxdata="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" filled="f" strokecolor="#006edb">
+              <v:roundrect w14:anchorId="235C6D0D" id="Rectangle: Rounded Corners 36" o:spid="_x0000_s1043" style="width:55.15pt;height:20.25pt;visibility:visible;mso-wrap-style:none;mso-left-percent:-10001;mso-top-percent:-10001;mso-position-horizontal:absolute;mso-position-horizontal-relative:char;mso-position-vertical:absolute;mso-position-vertical-relative:line;mso-left-percent:-10001;mso-top-percent:-10001;v-text-anchor:middle" arcsize="18684f" o:gfxdata="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" filled="f" strokecolor="#006edb">
                 <v:textbox inset="5.04pt,.8mm,5.04pt,.8mm">
                   <w:txbxContent>
                     <w:p>
                       <w:pPr>
                         <w:jc w:val="center"/>
                         <w:rPr>
-                          <w:color w:val="000000" w:themeColor="text1"/>
                           <w:sz w:val="20"/>
                           <w:szCs w:val="20"/>
                           <w:lang w:val="en-US"/>
@@ -3616,14 +3474,12 @@
         <w:rPr>
           <w:b/>
           <w:bCs/>
-          <w:color w:val="auto"/>
         </w:rPr>
         <w:t xml:space="preserve"> </w:t>
       </w:r>
       <w:r>
         <w:rPr>
           <w:noProof/>
-          <w:color w:val="auto"/>
         </w:rPr>
         <mc:AlternateContent>
           <mc:Choice Requires="wps">
@@ -3685,7 +3541,6 @@
                             </w:pPr>
                             <w:r>
                               <w:rPr>
-                                <w:color w:val="000000" w:themeColor="text1"/>
                                 <w:sz w:val="20"/>
                                 <w:szCs w:val="20"/>
                                 <w:lang w:val="en-US"/>
@@ -3709,7 +3564,7 @@
           </mc:Choice>
           <mc:Fallback>
             <w:pict>
-              <v:roundrect w14:anchorId="73FD80AE" id="Rectangle: Rounded Corners 34" o:spid="_x0000_s1043" style="width:55.15pt;height:20.25pt;visibility:visible;mso-wrap-style:none;mso-left-percent:-10001;mso-top-percent:-10001;mso-position-horizontal:absolute;mso-position-horizontal-relative:char;mso-position-vertical:absolute;mso-position-vertical-relative:line;mso-left-percent:-10001;mso-top-percent:-10001;v-text-anchor:middle" arcsize="18684f" o:gfxdata="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" filled="f" strokecolor="#006edb">
+              <v:roundrect w14:anchorId="73FD80AE" id="Rectangle: Rounded Corners 34" o:spid="_x0000_s1044" style="width:55.15pt;height:20.25pt;visibility:visible;mso-wrap-style:none;mso-left-percent:-10001;mso-top-percent:-10001;mso-position-horizontal:absolute;mso-position-horizontal-relative:char;mso-position-vertical:absolute;mso-position-vertical-relative:line;mso-left-percent:-10001;mso-top-percent:-10001;v-text-anchor:middle" arcsize="18684f" o:gfxdata="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" filled="f" strokecolor="#006edb">
                 <v:textbox inset="5.04pt,.8mm,5.04pt,.8mm">
                   <w:txbxContent>
                     <w:p>
@@ -3723,7 +3578,6 @@
                       </w:pPr>
                       <w:r>
                         <w:rPr>
-                          <w:color w:val="000000" w:themeColor="text1"/>
                           <w:sz w:val="20"/>
                           <w:szCs w:val="20"/>
                           <w:lang w:val="en-US"/>
@@ -3743,14 +3597,8 @@
     <w:p>
       <w:pPr>
         <w:pStyle w:val="Heading2"/>
-        <w:rPr>
-          <w:color w:val="auto"/>
-        </w:rPr>
-      </w:pPr>
-      <w:r>
-        <w:rPr>
-          <w:color w:val="auto"/>
-        </w:rPr>
+      </w:pPr>
+      <w:r>
         <w:t>CERTIFICATIONS</w:t>
       </w:r>
     </w:p>
@@ -3767,15 +3615,20 @@
         <w:rPr>
           <w:b/>
           <w:bCs/>
-          <w:color w:val="auto"/>
-        </w:rPr>
-        <w:t>MongoDB Certified DBA Associate</w:t>
+        </w:rPr>
+        <w:t xml:space="preserve">MongoDB Certified </w:t>
       </w:r>
       <w:r>
         <w:rPr>
           <w:b/>
           <w:bCs/>
-          <w:color w:val="auto"/>
+        </w:rPr>
+        <w:t>DBA Associate</w:t>
+      </w:r>
+      <w:r>
+        <w:rPr>
+          <w:b/>
+          <w:bCs/>
         </w:rPr>
         <w:br/>
       </w:r>
@@ -3795,7 +3648,6 @@
         <w:rPr>
           <w:i/>
           <w:iCs/>
-          <w:color w:val="auto"/>
           <w:sz w:val="20"/>
           <w:szCs w:val="20"/>
         </w:rPr>
@@ -3805,14 +3657,8 @@
     <w:p>
       <w:pPr>
         <w:pStyle w:val="Heading2"/>
-        <w:rPr>
-          <w:color w:val="auto"/>
-        </w:rPr>
-      </w:pPr>
-      <w:r>
-        <w:rPr>
-          <w:color w:val="auto"/>
-        </w:rPr>
+      </w:pPr>
+      <w:r>
         <w:t>LANGUAGES</w:t>
       </w:r>
     </w:p>
@@ -3846,14 +3692,12 @@
           <w:p>
             <w:pPr>
               <w:rPr>
-                <w:rFonts w:asciiTheme="minorHAnsi" w:hAnsiTheme="minorHAnsi" w:cstheme="minorHAnsi"/>
-                <w:color w:val="auto"/>
+                <w:rFonts w:asciiTheme="minorHAnsi" w:hAnsiTheme="minorHAnsi"/>
               </w:rPr>
             </w:pPr>
             <w:r>
               <w:rPr>
-                <w:rFonts w:asciiTheme="minorHAnsi" w:hAnsiTheme="minorHAnsi" w:cstheme="minorHAnsi"/>
-                <w:color w:val="auto"/>
+                <w:rFonts w:asciiTheme="minorHAnsi" w:hAnsiTheme="minorHAnsi"/>
               </w:rPr>
               <w:t>Cantonese</w:t>
             </w:r>
@@ -3866,13 +3710,13 @@
           <w:p>
             <w:pPr>
               <w:rPr>
-                <w:rFonts w:asciiTheme="minorHAnsi" w:hAnsiTheme="minorHAnsi" w:cstheme="minorHAnsi"/>
+                <w:rFonts w:asciiTheme="minorHAnsi" w:hAnsiTheme="minorHAnsi"/>
                 <w:color w:val="006EDB"/>
               </w:rPr>
             </w:pPr>
             <w:r>
               <w:rPr>
-                <w:rFonts w:asciiTheme="minorHAnsi" w:hAnsiTheme="minorHAnsi" w:cstheme="minorHAnsi"/>
+                <w:rFonts w:asciiTheme="minorHAnsi" w:hAnsiTheme="minorHAnsi"/>
                 <w:color w:val="006EDB"/>
               </w:rPr>
               <w:t>Native</w:t>
@@ -3888,14 +3732,12 @@
           <w:p>
             <w:pPr>
               <w:rPr>
-                <w:rFonts w:asciiTheme="minorHAnsi" w:hAnsiTheme="minorHAnsi" w:cstheme="minorHAnsi"/>
-                <w:color w:val="auto"/>
+                <w:rFonts w:asciiTheme="minorHAnsi" w:hAnsiTheme="minorHAnsi"/>
               </w:rPr>
             </w:pPr>
             <w:r>
               <w:rPr>
-                <w:rFonts w:asciiTheme="minorHAnsi" w:hAnsiTheme="minorHAnsi" w:cstheme="minorHAnsi"/>
-                <w:color w:val="auto"/>
+                <w:rFonts w:asciiTheme="minorHAnsi" w:hAnsiTheme="minorHAnsi"/>
               </w:rPr>
               <w:t>English</w:t>
             </w:r>
@@ -3908,13 +3750,13 @@
           <w:p>
             <w:pPr>
               <w:rPr>
-                <w:rFonts w:asciiTheme="minorHAnsi" w:hAnsiTheme="minorHAnsi" w:cstheme="minorHAnsi"/>
+                <w:rFonts w:asciiTheme="minorHAnsi" w:hAnsiTheme="minorHAnsi"/>
                 <w:color w:val="006EDB"/>
               </w:rPr>
             </w:pPr>
             <w:r>
               <w:rPr>
-                <w:rFonts w:asciiTheme="minorHAnsi" w:hAnsiTheme="minorHAnsi" w:cstheme="minorHAnsi"/>
+                <w:rFonts w:asciiTheme="minorHAnsi" w:hAnsiTheme="minorHAnsi"/>
                 <w:color w:val="006EDB"/>
               </w:rPr>
               <w:t>Full professional</w:t>
@@ -3930,14 +3772,12 @@
           <w:p>
             <w:pPr>
               <w:rPr>
-                <w:rFonts w:asciiTheme="minorHAnsi" w:hAnsiTheme="minorHAnsi" w:cstheme="minorHAnsi"/>
-                <w:color w:val="auto"/>
+                <w:rFonts w:asciiTheme="minorHAnsi" w:hAnsiTheme="minorHAnsi"/>
               </w:rPr>
             </w:pPr>
             <w:r>
               <w:rPr>
-                <w:rFonts w:asciiTheme="minorHAnsi" w:hAnsiTheme="minorHAnsi" w:cstheme="minorHAnsi"/>
-                <w:color w:val="auto"/>
+                <w:rFonts w:asciiTheme="minorHAnsi" w:hAnsiTheme="minorHAnsi"/>
               </w:rPr>
               <w:t xml:space="preserve">Mandarin  </w:t>
             </w:r>
@@ -3950,13 +3790,13 @@
           <w:p>
             <w:pPr>
               <w:rPr>
-                <w:rFonts w:asciiTheme="minorHAnsi" w:hAnsiTheme="minorHAnsi" w:cstheme="minorHAnsi"/>
+                <w:rFonts w:asciiTheme="minorHAnsi" w:hAnsiTheme="minorHAnsi"/>
                 <w:color w:val="006EDB"/>
               </w:rPr>
             </w:pPr>
             <w:r>
               <w:rPr>
-                <w:rFonts w:asciiTheme="minorHAnsi" w:hAnsiTheme="minorHAnsi" w:cstheme="minorHAnsi"/>
+                <w:rFonts w:asciiTheme="minorHAnsi" w:hAnsiTheme="minorHAnsi"/>
                 <w:color w:val="006EDB"/>
               </w:rPr>
               <w:t>Full professional</w:t>
@@ -3987,7 +3827,7 @@
 </file>
 
 <file path=word/numbering.xml><?xml version="1.0" encoding="utf-8"?>
-<w:numbering xmlns:wpc="http://schemas.microsoft.com/office/word/2010/wordprocessingCanvas" xmlns:cx="http://schemas.microsoft.com/office/drawing/2014/chartex" xmlns:cx1="http://schemas.microsoft.com/office/drawing/2015/9/8/chartex" xmlns:cx2="http://schemas.microsoft.com/office/drawing/2015/10/21/chartex" xmlns:cx3="http://schemas.microsoft.com/office/drawing/2016/5/9/chartex" xmlns:cx4="http://schemas.microsoft.com/office/drawing/2016/5/10/chartex" xmlns:cx5="http://schemas.microsoft.com/office/drawing/2016/5/11/chartex" xmlns:cx6="http://schemas.microsoft.com/office/drawing/2016/5/12/chartex" xmlns:cx7="http://schemas.microsoft.com/office/drawing/2016/5/13/chartex" xmlns:cx8="http://schemas.microsoft.com/office/drawing/2016/5/14/chartex" xmlns:mc="http://schemas.openxmlformats.org/markup-compatibility/2006" xmlns:aink="http://schemas.microsoft.com/office/drawing/2016/ink" xmlns:am3d="http://schemas.microsoft.com/office/drawing/2017/model3d" xmlns:o="urn:schemas-microsoft-com:office:office" xmlns:oel="http://schemas.microsoft.com/office/2019/extlst" xmlns:r="http://schemas.openxmlformats.org/officeDocument/2006/relationships" xmlns:m="http://schemas.openxmlformats.org/officeDocument/2006/math" xmlns:v="urn:schemas-microsoft-com:vml" xmlns:wp14="http://schemas.microsoft.com/office/word/2010/wordprocessingDrawing" xmlns:wp="http://schemas.openxmlformats.org/drawingml/2006/wordprocessingDrawing" xmlns:w10="urn:schemas-microsoft-com:office:word" xmlns:w="http://schemas.openxmlformats.org/wordprocessingml/2006/main" xmlns:w14="http://schemas.microsoft.com/office/word/2010/wordml" xmlns:w15="http://schemas.microsoft.com/office/word/2012/wordml" xmlns:w16cex="http://schemas.microsoft.com/office/word/2018/wordml/cex" xmlns:w16cid="http://schemas.microsoft.com/office/word/2016/wordml/cid" xmlns:w16="http://schemas.microsoft.com/office/word/2018/wordml" xmlns:w16sdtdh="http://schemas.microsoft.com/office/word/2020/wordml/sdtdatahash" xmlns:w16se="http://schemas.microsoft.com/office/word/2015/wordml/symex" xmlns:wpg="http://schemas.microsoft.com/office/word/2010/wordprocessingGroup" xmlns:wpi="http://schemas.microsoft.com/office/word/2010/wordprocessingInk" xmlns:wne="http://schemas.microsoft.com/office/word/2006/wordml" xmlns:wps="http://schemas.microsoft.com/office/word/2010/wordprocessingShape" mc:Ignorable="w14 w15 w16se w16cid w16 w16cex w16sdtdh wp14">
+<w:numbering xmlns:wpc="http://schemas.microsoft.com/office/word/2010/wordprocessingCanvas" xmlns:cx="http://schemas.microsoft.com/office/drawing/2014/chartex" xmlns:cx1="http://schemas.microsoft.com/office/drawing/2015/9/8/chartex" xmlns:cx2="http://schemas.microsoft.com/office/drawing/2015/10/21/chartex" xmlns:cx3="http://schemas.microsoft.com/office/drawing/2016/5/9/chartex" xmlns:cx4="http://schemas.microsoft.com/office/drawing/2016/5/10/chartex" xmlns:cx5="http://schemas.microsoft.com/office/drawing/2016/5/11/chartex" xmlns:cx6="http://schemas.microsoft.com/office/drawing/2016/5/12/chartex" xmlns:cx7="http://schemas.microsoft.com/office/drawing/2016/5/13/chartex" xmlns:cx8="http://schemas.microsoft.com/office/drawing/2016/5/14/chartex" xmlns:mc="http://schemas.openxmlformats.org/markup-compatibility/2006" xmlns:aink="http://schemas.microsoft.com/office/drawing/2016/ink" xmlns:am3d="http://schemas.microsoft.com/office/drawing/2017/model3d" xmlns:o="urn:schemas-microsoft-com:office:office" xmlns:r="http://schemas.openxmlformats.org/officeDocument/2006/relationships" xmlns:m="http://schemas.openxmlformats.org/officeDocument/2006/math" xmlns:v="urn:schemas-microsoft-com:vml" xmlns:wp14="http://schemas.microsoft.com/office/word/2010/wordprocessingDrawing" xmlns:wp="http://schemas.openxmlformats.org/drawingml/2006/wordprocessingDrawing" xmlns:w10="urn:schemas-microsoft-com:office:word" xmlns:w="http://schemas.openxmlformats.org/wordprocessingml/2006/main" xmlns:w14="http://schemas.microsoft.com/office/word/2010/wordml" xmlns:w15="http://schemas.microsoft.com/office/word/2012/wordml" xmlns:w16cex="http://schemas.microsoft.com/office/word/2018/wordml/cex" xmlns:w16cid="http://schemas.microsoft.com/office/word/2016/wordml/cid" xmlns:w16="http://schemas.microsoft.com/office/word/2018/wordml" xmlns:w16sdtdh="http://schemas.microsoft.com/office/word/2020/wordml/sdtdatahash" xmlns:w16se="http://schemas.microsoft.com/office/word/2015/wordml/symex" xmlns:wpg="http://schemas.microsoft.com/office/word/2010/wordprocessingGroup" xmlns:wpi="http://schemas.microsoft.com/office/word/2010/wordprocessingInk" xmlns:wne="http://schemas.microsoft.com/office/word/2006/wordml" xmlns:wps="http://schemas.microsoft.com/office/word/2010/wordprocessingShape" mc:Ignorable="w14 w15 w16se w16cid w16 w16cex w16sdtdh wp14">
   <w:numPicBullet w:numPicBulletId="0">
     <w:pict>
       <v:shapetype id="_x0000_t75" coordsize="21600,21600" o:spt="75" o:preferrelative="t" path="m@4@5l@4@11@9@11@9@5xe" filled="f" stroked="f">
@@ -4009,63 +3849,63 @@
         <v:path o:extrusionok="f" gradientshapeok="t" o:connecttype="rect"/>
         <o:lock v:ext="edit" aspectratio="t"/>
       </v:shapetype>
-      <v:shape id="_x0000_i1449" type="#_x0000_t75" alt="Marker with solid fill" style="width:7.5pt;height:12.35pt;visibility:visible" o:gfxdata="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" o:bullet="t">
+      <v:shape id="_x0000_i1521" type="#_x0000_t75" alt="Marker with solid fill" style="width:7.5pt;height:12.1pt;visibility:visible" o:gfxdata="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" o:bullet="t">
         <v:imagedata r:id="rId1" o:title="" croptop="-4981f" cropbottom="-4981f" cropleft="-28512f" cropright="-28512f"/>
       </v:shape>
     </w:pict>
   </w:numPicBullet>
   <w:numPicBullet w:numPicBulletId="1">
     <w:pict>
-      <v:shape id="_x0000_i1450" type="#_x0000_t75" alt="Receiver with solid fill" style="width:12.9pt;height:14.5pt;visibility:visible" o:gfxdata="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" o:bullet="t">
+      <v:shape id="_x0000_i1522" type="#_x0000_t75" alt="Receiver with solid fill" style="width:12.65pt;height:14.4pt;visibility:visible" o:gfxdata="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" o:bullet="t">
         <v:imagedata r:id="rId2" o:title="" cropleft="-2445f" cropright="-2445f"/>
       </v:shape>
     </w:pict>
   </w:numPicBullet>
   <w:numPicBullet w:numPicBulletId="2">
     <w:pict>
-      <v:shape id="_x0000_i1451" type="#_x0000_t75" style="width:12.35pt;height:13.95pt;visibility:visible" o:gfxdata="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" o:bullet="t">
+      <v:shape id="_x0000_i1523" type="#_x0000_t75" style="width:12.1pt;height:13.8pt;visibility:visible" o:gfxdata="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" o:bullet="t">
         <v:imagedata r:id="rId3" o:title="" cropbottom="-2357f" cropleft="-7919f" cropright="-5188f"/>
       </v:shape>
     </w:pict>
   </w:numPicBullet>
   <w:numPicBullet w:numPicBulletId="3">
     <w:pict>
-      <v:shape id="_x0000_i1452" type="#_x0000_t75" style="width:12.9pt;height:12.9pt;visibility:visible" o:gfxdata="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" o:bullet="t">
+      <v:shape id="_x0000_i1524" type="#_x0000_t75" style="width:12.65pt;height:12.65pt;visibility:visible" o:gfxdata="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" o:bullet="t">
         <v:imagedata r:id="rId4" o:title="" croptop="-2445f" cropbottom="-2445f" cropleft="-4808f" cropright="-2530f"/>
       </v:shape>
     </w:pict>
   </w:numPicBullet>
   <w:numPicBullet w:numPicBulletId="4">
     <w:pict>
-      <v:shape id="_x0000_i1453" type="#_x0000_t75" style="width:9.15pt;height:11.3pt;visibility:visible" o:gfxdata="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" o:bullet="t">
+      <v:shape id="_x0000_i1525" type="#_x0000_t75" style="width:9.2pt;height:11.5pt;visibility:visible" o:gfxdata="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" o:bullet="t">
         <v:imagedata r:id="rId5" o:title="" cropleft="-6805f" cropright="-5014f"/>
       </v:shape>
     </w:pict>
   </w:numPicBullet>
   <w:numPicBullet w:numPicBulletId="5">
     <w:pict>
-      <v:shape id="_x0000_i1454" type="#_x0000_t75" style="width:8.05pt;height:11.3pt;visibility:visible" o:gfxdata="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" o:bullet="t">
+      <v:shape id="_x0000_i1526" type="#_x0000_t75" style="width:8.05pt;height:11.5pt;visibility:visible" o:gfxdata="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" o:bullet="t">
         <v:imagedata r:id="rId6" o:title="" cropleft="-11660f" cropright="-9650f"/>
       </v:shape>
     </w:pict>
   </w:numPicBullet>
   <w:numPicBullet w:numPicBulletId="6">
     <w:pict>
-      <v:shape id="_x0000_i1455" type="#_x0000_t75" style="width:11.3pt;height:10.2pt;visibility:visible" o:gfxdata="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" o:bullet="t">
+      <v:shape id="_x0000_i1527" type="#_x0000_t75" style="width:11.5pt;height:10.35pt;visibility:visible" o:gfxdata="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" o:bullet="t">
         <v:imagedata r:id="rId7" o:title="" croptop="-3260f" cropbottom="-1631f"/>
       </v:shape>
     </w:pict>
   </w:numPicBullet>
   <w:numPicBullet w:numPicBulletId="7">
     <w:pict>
-      <v:shape id="_x0000_i1456" type="#_x0000_t75" style="width:11.3pt;height:11.3pt;visibility:visible" o:gfxdata="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" o:bullet="t">
+      <v:shape id="_x0000_i1528" type="#_x0000_t75" style="width:11.5pt;height:11.5pt;visibility:visible" o:gfxdata="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" o:bullet="t">
         <v:imagedata r:id="rId8" o:title=""/>
       </v:shape>
     </w:pict>
   </w:numPicBullet>
   <w:numPicBullet w:numPicBulletId="8">
     <w:pict>
-      <v:shape id="_x0000_i1457" type="#_x0000_t75" style="width:8.05pt;height:11.3pt;visibility:visible" o:gfxdata="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" o:bullet="t">
+      <v:shape id="_x0000_i1529" type="#_x0000_t75" style="width:8.05pt;height:11.5pt;visibility:visible" o:gfxdata="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" o:bullet="t">
         <v:imagedata r:id="rId9" o:title="" cropleft="-11660f" cropright="-9650f"/>
       </v:shape>
     </w:pict>
@@ -6125,49 +5965,49 @@
       </w:rPr>
     </w:lvl>
   </w:abstractNum>
-  <w:num w:numId="1" w16cid:durableId="961228116">
+  <w:num w:numId="1">
     <w:abstractNumId w:val="4"/>
   </w:num>
-  <w:num w:numId="2" w16cid:durableId="465243790">
+  <w:num w:numId="2">
     <w:abstractNumId w:val="13"/>
   </w:num>
-  <w:num w:numId="3" w16cid:durableId="1000280309">
+  <w:num w:numId="3">
     <w:abstractNumId w:val="11"/>
   </w:num>
-  <w:num w:numId="4" w16cid:durableId="1906379949">
+  <w:num w:numId="4">
     <w:abstractNumId w:val="0"/>
   </w:num>
-  <w:num w:numId="5" w16cid:durableId="1757551284">
+  <w:num w:numId="5">
     <w:abstractNumId w:val="8"/>
   </w:num>
-  <w:num w:numId="6" w16cid:durableId="1728337256">
+  <w:num w:numId="6">
     <w:abstractNumId w:val="12"/>
   </w:num>
-  <w:num w:numId="7" w16cid:durableId="309677848">
+  <w:num w:numId="7">
     <w:abstractNumId w:val="14"/>
   </w:num>
-  <w:num w:numId="8" w16cid:durableId="438841928">
+  <w:num w:numId="8">
     <w:abstractNumId w:val="6"/>
   </w:num>
-  <w:num w:numId="9" w16cid:durableId="240257699">
+  <w:num w:numId="9">
     <w:abstractNumId w:val="9"/>
   </w:num>
-  <w:num w:numId="10" w16cid:durableId="594946263">
+  <w:num w:numId="10">
     <w:abstractNumId w:val="5"/>
   </w:num>
-  <w:num w:numId="11" w16cid:durableId="335377458">
+  <w:num w:numId="11">
     <w:abstractNumId w:val="10"/>
   </w:num>
-  <w:num w:numId="12" w16cid:durableId="2116948242">
+  <w:num w:numId="12">
     <w:abstractNumId w:val="3"/>
   </w:num>
-  <w:num w:numId="13" w16cid:durableId="725908304">
+  <w:num w:numId="13">
     <w:abstractNumId w:val="7"/>
   </w:num>
-  <w:num w:numId="14" w16cid:durableId="758216526">
+  <w:num w:numId="14">
     <w:abstractNumId w:val="1"/>
   </w:num>
-  <w:num w:numId="15" w16cid:durableId="1769882500">
+  <w:num w:numId="15">
     <w:abstractNumId w:val="2"/>
   </w:num>
 </w:numbering>
@@ -6178,8 +6018,8 @@
   <w:docDefaults>
     <w:rPrDefault>
       <w:rPr>
-        <w:rFonts w:asciiTheme="minorHAnsi" w:eastAsiaTheme="minorEastAsia" w:hAnsiTheme="minorHAnsi" w:cstheme="minorBidi"/>
-        <w:color w:val="2E3440"/>
+        <w:rFonts w:asciiTheme="minorHAnsi" w:eastAsiaTheme="minorEastAsia" w:hAnsiTheme="minorHAnsi" w:cstheme="minorHAnsi"/>
+        <w:color w:val="1A2027"/>
         <w:sz w:val="22"/>
         <w:szCs w:val="22"/>
         <w:lang w:val="en-HK" w:eastAsia="zh-CN" w:bidi="ar-SA"/>

</xml_diff>